<commit_message>
Evaluation, Visualization, Experiments Folder
</commit_message>
<xml_diff>
--- a/Final_Year_Project_Thesis_University_of_Nicosia_Sergei_Rogov.docx
+++ b/Final_Year_Project_Thesis_University_of_Nicosia_Sergei_Rogov.docx
@@ -1349,7 +1349,7 @@
         </w:rPr>
         <w:fldChar w:fldCharType="separate"/>
       </w:r>
-      <w:hyperlink w:anchor="_Toc200478310" w:history="1">
+      <w:hyperlink w:anchor="_Toc200552181" w:history="1">
         <w:r>
           <w:rPr>
             <w:rStyle w:val="Hyperlink"/>
@@ -1399,7 +1399,7 @@
             <w:noProof/>
             <w:webHidden/>
           </w:rPr>
-          <w:instrText xml:space="preserve"> PAGEREF _Toc200478310 \h </w:instrText>
+          <w:instrText xml:space="preserve"> PAGEREF _Toc200552181 \h </w:instrText>
         </w:r>
         <w:r>
           <w:rPr>
@@ -1449,7 +1449,7 @@
           <w14:ligatures w14:val="standardContextual"/>
         </w:rPr>
       </w:pPr>
-      <w:hyperlink w:anchor="_Toc200478311" w:history="1">
+      <w:hyperlink w:anchor="_Toc200552182" w:history="1">
         <w:r>
           <w:rPr>
             <w:rStyle w:val="Hyperlink"/>
@@ -1499,7 +1499,7 @@
             <w:noProof/>
             <w:webHidden/>
           </w:rPr>
-          <w:instrText xml:space="preserve"> PAGEREF _Toc200478311 \h </w:instrText>
+          <w:instrText xml:space="preserve"> PAGEREF _Toc200552182 \h </w:instrText>
         </w:r>
         <w:r>
           <w:rPr>
@@ -1549,7 +1549,7 @@
           <w14:ligatures w14:val="standardContextual"/>
         </w:rPr>
       </w:pPr>
-      <w:hyperlink w:anchor="_Toc200478312" w:history="1">
+      <w:hyperlink w:anchor="_Toc200552183" w:history="1">
         <w:r>
           <w:rPr>
             <w:rStyle w:val="Hyperlink"/>
@@ -1599,7 +1599,7 @@
             <w:noProof/>
             <w:webHidden/>
           </w:rPr>
-          <w:instrText xml:space="preserve"> PAGEREF _Toc200478312 \h </w:instrText>
+          <w:instrText xml:space="preserve"> PAGEREF _Toc200552183 \h </w:instrText>
         </w:r>
         <w:r>
           <w:rPr>
@@ -1649,7 +1649,7 @@
           <w14:ligatures w14:val="standardContextual"/>
         </w:rPr>
       </w:pPr>
-      <w:hyperlink w:anchor="_Toc200478313" w:history="1">
+      <w:hyperlink w:anchor="_Toc200552184" w:history="1">
         <w:r>
           <w:rPr>
             <w:rStyle w:val="Hyperlink"/>
@@ -1699,7 +1699,7 @@
             <w:noProof/>
             <w:webHidden/>
           </w:rPr>
-          <w:instrText xml:space="preserve"> PAGEREF _Toc200478313 \h </w:instrText>
+          <w:instrText xml:space="preserve"> PAGEREF _Toc200552184 \h </w:instrText>
         </w:r>
         <w:r>
           <w:rPr>
@@ -1749,7 +1749,7 @@
           <w14:ligatures w14:val="standardContextual"/>
         </w:rPr>
       </w:pPr>
-      <w:hyperlink w:anchor="_Toc200478314" w:history="1">
+      <w:hyperlink w:anchor="_Toc200552185" w:history="1">
         <w:r>
           <w:rPr>
             <w:rStyle w:val="Hyperlink"/>
@@ -1799,7 +1799,7 @@
             <w:noProof/>
             <w:webHidden/>
           </w:rPr>
-          <w:instrText xml:space="preserve"> PAGEREF _Toc200478314 \h </w:instrText>
+          <w:instrText xml:space="preserve"> PAGEREF _Toc200552185 \h </w:instrText>
         </w:r>
         <w:r>
           <w:rPr>
@@ -1849,7 +1849,7 @@
           <w14:ligatures w14:val="standardContextual"/>
         </w:rPr>
       </w:pPr>
-      <w:hyperlink w:anchor="_Toc200478315" w:history="1">
+      <w:hyperlink w:anchor="_Toc200552186" w:history="1">
         <w:r>
           <w:rPr>
             <w:rStyle w:val="Hyperlink"/>
@@ -1899,7 +1899,7 @@
             <w:noProof/>
             <w:webHidden/>
           </w:rPr>
-          <w:instrText xml:space="preserve"> PAGEREF _Toc200478315 \h </w:instrText>
+          <w:instrText xml:space="preserve"> PAGEREF _Toc200552186 \h </w:instrText>
         </w:r>
         <w:r>
           <w:rPr>
@@ -1949,7 +1949,7 @@
           <w14:ligatures w14:val="standardContextual"/>
         </w:rPr>
       </w:pPr>
-      <w:hyperlink w:anchor="_Toc200478316" w:history="1">
+      <w:hyperlink w:anchor="_Toc200552187" w:history="1">
         <w:r>
           <w:rPr>
             <w:rStyle w:val="Hyperlink"/>
@@ -1999,7 +1999,7 @@
             <w:noProof/>
             <w:webHidden/>
           </w:rPr>
-          <w:instrText xml:space="preserve"> PAGEREF _Toc200478316 \h </w:instrText>
+          <w:instrText xml:space="preserve"> PAGEREF _Toc200552187 \h </w:instrText>
         </w:r>
         <w:r>
           <w:rPr>
@@ -2049,7 +2049,7 @@
           <w14:ligatures w14:val="standardContextual"/>
         </w:rPr>
       </w:pPr>
-      <w:hyperlink w:anchor="_Toc200478317" w:history="1">
+      <w:hyperlink w:anchor="_Toc200552188" w:history="1">
         <w:r>
           <w:rPr>
             <w:rStyle w:val="Hyperlink"/>
@@ -2099,7 +2099,7 @@
             <w:noProof/>
             <w:webHidden/>
           </w:rPr>
-          <w:instrText xml:space="preserve"> PAGEREF _Toc200478317 \h </w:instrText>
+          <w:instrText xml:space="preserve"> PAGEREF _Toc200552188 \h </w:instrText>
         </w:r>
         <w:r>
           <w:rPr>
@@ -2147,7 +2147,7 @@
           <w14:ligatures w14:val="standardContextual"/>
         </w:rPr>
       </w:pPr>
-      <w:hyperlink w:anchor="_Toc200478318" w:history="1">
+      <w:hyperlink w:anchor="_Toc200552189" w:history="1">
         <w:r>
           <w:rPr>
             <w:rStyle w:val="Hyperlink"/>
@@ -2195,7 +2195,7 @@
             <w:noProof/>
             <w:webHidden/>
           </w:rPr>
-          <w:instrText xml:space="preserve"> PAGEREF _Toc200478318 \h </w:instrText>
+          <w:instrText xml:space="preserve"> PAGEREF _Toc200552189 \h </w:instrText>
         </w:r>
         <w:r>
           <w:rPr>
@@ -2243,7 +2243,7 @@
           <w14:ligatures w14:val="standardContextual"/>
         </w:rPr>
       </w:pPr>
-      <w:hyperlink w:anchor="_Toc200478319" w:history="1">
+      <w:hyperlink w:anchor="_Toc200552190" w:history="1">
         <w:r>
           <w:rPr>
             <w:rStyle w:val="Hyperlink"/>
@@ -2291,7 +2291,7 @@
             <w:noProof/>
             <w:webHidden/>
           </w:rPr>
-          <w:instrText xml:space="preserve"> PAGEREF _Toc200478319 \h </w:instrText>
+          <w:instrText xml:space="preserve"> PAGEREF _Toc200552190 \h </w:instrText>
         </w:r>
         <w:r>
           <w:rPr>
@@ -2339,7 +2339,7 @@
           <w14:ligatures w14:val="standardContextual"/>
         </w:rPr>
       </w:pPr>
-      <w:hyperlink w:anchor="_Toc200478320" w:history="1">
+      <w:hyperlink w:anchor="_Toc200552191" w:history="1">
         <w:r>
           <w:rPr>
             <w:rStyle w:val="Hyperlink"/>
@@ -2387,7 +2387,7 @@
             <w:noProof/>
             <w:webHidden/>
           </w:rPr>
-          <w:instrText xml:space="preserve"> PAGEREF _Toc200478320 \h </w:instrText>
+          <w:instrText xml:space="preserve"> PAGEREF _Toc200552191 \h </w:instrText>
         </w:r>
         <w:r>
           <w:rPr>
@@ -2435,7 +2435,7 @@
           <w14:ligatures w14:val="standardContextual"/>
         </w:rPr>
       </w:pPr>
-      <w:hyperlink w:anchor="_Toc200478321" w:history="1">
+      <w:hyperlink w:anchor="_Toc200552192" w:history="1">
         <w:r>
           <w:rPr>
             <w:rStyle w:val="Hyperlink"/>
@@ -2483,7 +2483,7 @@
             <w:noProof/>
             <w:webHidden/>
           </w:rPr>
-          <w:instrText xml:space="preserve"> PAGEREF _Toc200478321 \h </w:instrText>
+          <w:instrText xml:space="preserve"> PAGEREF _Toc200552192 \h </w:instrText>
         </w:r>
         <w:r>
           <w:rPr>
@@ -2531,7 +2531,7 @@
           <w14:ligatures w14:val="standardContextual"/>
         </w:rPr>
       </w:pPr>
-      <w:hyperlink w:anchor="_Toc200478322" w:history="1">
+      <w:hyperlink w:anchor="_Toc200552193" w:history="1">
         <w:r>
           <w:rPr>
             <w:rStyle w:val="Hyperlink"/>
@@ -2579,7 +2579,7 @@
             <w:noProof/>
             <w:webHidden/>
           </w:rPr>
-          <w:instrText xml:space="preserve"> PAGEREF _Toc200478322 \h </w:instrText>
+          <w:instrText xml:space="preserve"> PAGEREF _Toc200552193 \h </w:instrText>
         </w:r>
         <w:r>
           <w:rPr>
@@ -2627,7 +2627,7 @@
           <w14:ligatures w14:val="standardContextual"/>
         </w:rPr>
       </w:pPr>
-      <w:hyperlink w:anchor="_Toc200478323" w:history="1">
+      <w:hyperlink w:anchor="_Toc200552194" w:history="1">
         <w:r>
           <w:rPr>
             <w:rStyle w:val="Hyperlink"/>
@@ -2675,7 +2675,7 @@
             <w:noProof/>
             <w:webHidden/>
           </w:rPr>
-          <w:instrText xml:space="preserve"> PAGEREF _Toc200478323 \h </w:instrText>
+          <w:instrText xml:space="preserve"> PAGEREF _Toc200552194 \h </w:instrText>
         </w:r>
         <w:r>
           <w:rPr>
@@ -2723,7 +2723,7 @@
           <w14:ligatures w14:val="standardContextual"/>
         </w:rPr>
       </w:pPr>
-      <w:hyperlink w:anchor="_Toc200478324" w:history="1">
+      <w:hyperlink w:anchor="_Toc200552195" w:history="1">
         <w:r>
           <w:rPr>
             <w:rStyle w:val="Hyperlink"/>
@@ -2771,7 +2771,7 @@
             <w:noProof/>
             <w:webHidden/>
           </w:rPr>
-          <w:instrText xml:space="preserve"> PAGEREF _Toc200478324 \h </w:instrText>
+          <w:instrText xml:space="preserve"> PAGEREF _Toc200552195 \h </w:instrText>
         </w:r>
         <w:r>
           <w:rPr>
@@ -2819,7 +2819,7 @@
           <w14:ligatures w14:val="standardContextual"/>
         </w:rPr>
       </w:pPr>
-      <w:hyperlink w:anchor="_Toc200478325" w:history="1">
+      <w:hyperlink w:anchor="_Toc200552196" w:history="1">
         <w:r>
           <w:rPr>
             <w:rStyle w:val="Hyperlink"/>
@@ -2867,7 +2867,7 @@
             <w:noProof/>
             <w:webHidden/>
           </w:rPr>
-          <w:instrText xml:space="preserve"> PAGEREF _Toc200478325 \h </w:instrText>
+          <w:instrText xml:space="preserve"> PAGEREF _Toc200552196 \h </w:instrText>
         </w:r>
         <w:r>
           <w:rPr>
@@ -2915,7 +2915,7 @@
           <w14:ligatures w14:val="standardContextual"/>
         </w:rPr>
       </w:pPr>
-      <w:hyperlink w:anchor="_Toc200478326" w:history="1">
+      <w:hyperlink w:anchor="_Toc200552197" w:history="1">
         <w:r>
           <w:rPr>
             <w:rStyle w:val="Hyperlink"/>
@@ -2963,7 +2963,7 @@
             <w:noProof/>
             <w:webHidden/>
           </w:rPr>
-          <w:instrText xml:space="preserve"> PAGEREF _Toc200478326 \h </w:instrText>
+          <w:instrText xml:space="preserve"> PAGEREF _Toc200552197 \h </w:instrText>
         </w:r>
         <w:r>
           <w:rPr>
@@ -3013,7 +3013,7 @@
           <w14:ligatures w14:val="standardContextual"/>
         </w:rPr>
       </w:pPr>
-      <w:hyperlink w:anchor="_Toc200478327" w:history="1">
+      <w:hyperlink w:anchor="_Toc200552198" w:history="1">
         <w:r>
           <w:rPr>
             <w:rStyle w:val="Hyperlink"/>
@@ -3063,7 +3063,7 @@
             <w:noProof/>
             <w:webHidden/>
           </w:rPr>
-          <w:instrText xml:space="preserve"> PAGEREF _Toc200478327 \h </w:instrText>
+          <w:instrText xml:space="preserve"> PAGEREF _Toc200552198 \h </w:instrText>
         </w:r>
         <w:r>
           <w:rPr>
@@ -3113,7 +3113,7 @@
           <w14:ligatures w14:val="standardContextual"/>
         </w:rPr>
       </w:pPr>
-      <w:hyperlink w:anchor="_Toc200478328" w:history="1">
+      <w:hyperlink w:anchor="_Toc200552199" w:history="1">
         <w:r>
           <w:rPr>
             <w:rStyle w:val="Hyperlink"/>
@@ -3163,7 +3163,7 @@
             <w:noProof/>
             <w:webHidden/>
           </w:rPr>
-          <w:instrText xml:space="preserve"> PAGEREF _Toc200478328 \h </w:instrText>
+          <w:instrText xml:space="preserve"> PAGEREF _Toc200552199 \h </w:instrText>
         </w:r>
         <w:r>
           <w:rPr>
@@ -3211,7 +3211,7 @@
           <w14:ligatures w14:val="standardContextual"/>
         </w:rPr>
       </w:pPr>
-      <w:hyperlink w:anchor="_Toc200478329" w:history="1">
+      <w:hyperlink w:anchor="_Toc200552200" w:history="1">
         <w:r>
           <w:rPr>
             <w:rStyle w:val="Hyperlink"/>
@@ -3259,7 +3259,7 @@
             <w:noProof/>
             <w:webHidden/>
           </w:rPr>
-          <w:instrText xml:space="preserve"> PAGEREF _Toc200478329 \h </w:instrText>
+          <w:instrText xml:space="preserve"> PAGEREF _Toc200552200 \h </w:instrText>
         </w:r>
         <w:r>
           <w:rPr>
@@ -3307,7 +3307,7 @@
           <w14:ligatures w14:val="standardContextual"/>
         </w:rPr>
       </w:pPr>
-      <w:hyperlink w:anchor="_Toc200478330" w:history="1">
+      <w:hyperlink w:anchor="_Toc200552201" w:history="1">
         <w:r>
           <w:rPr>
             <w:rStyle w:val="Hyperlink"/>
@@ -3355,7 +3355,7 @@
             <w:noProof/>
             <w:webHidden/>
           </w:rPr>
-          <w:instrText xml:space="preserve"> PAGEREF _Toc200478330 \h </w:instrText>
+          <w:instrText xml:space="preserve"> PAGEREF _Toc200552201 \h </w:instrText>
         </w:r>
         <w:r>
           <w:rPr>
@@ -3403,7 +3403,7 @@
           <w14:ligatures w14:val="standardContextual"/>
         </w:rPr>
       </w:pPr>
-      <w:hyperlink w:anchor="_Toc200478331" w:history="1">
+      <w:hyperlink w:anchor="_Toc200552202" w:history="1">
         <w:r>
           <w:rPr>
             <w:rStyle w:val="Hyperlink"/>
@@ -3451,7 +3451,7 @@
             <w:noProof/>
             <w:webHidden/>
           </w:rPr>
-          <w:instrText xml:space="preserve"> PAGEREF _Toc200478331 \h </w:instrText>
+          <w:instrText xml:space="preserve"> PAGEREF _Toc200552202 \h </w:instrText>
         </w:r>
         <w:r>
           <w:rPr>
@@ -3499,7 +3499,7 @@
           <w14:ligatures w14:val="standardContextual"/>
         </w:rPr>
       </w:pPr>
-      <w:hyperlink w:anchor="_Toc200478332" w:history="1">
+      <w:hyperlink w:anchor="_Toc200552203" w:history="1">
         <w:r>
           <w:rPr>
             <w:rStyle w:val="Hyperlink"/>
@@ -3548,7 +3548,7 @@
             <w:noProof/>
             <w:webHidden/>
           </w:rPr>
-          <w:instrText xml:space="preserve"> PAGEREF _Toc200478332 \h </w:instrText>
+          <w:instrText xml:space="preserve"> PAGEREF _Toc200552203 \h </w:instrText>
         </w:r>
         <w:r>
           <w:rPr>
@@ -3596,7 +3596,7 @@
           <w14:ligatures w14:val="standardContextual"/>
         </w:rPr>
       </w:pPr>
-      <w:hyperlink w:anchor="_Toc200478333" w:history="1">
+      <w:hyperlink w:anchor="_Toc200552204" w:history="1">
         <w:r>
           <w:rPr>
             <w:rStyle w:val="Hyperlink"/>
@@ -3644,7 +3644,7 @@
             <w:noProof/>
             <w:webHidden/>
           </w:rPr>
-          <w:instrText xml:space="preserve"> PAGEREF _Toc200478333 \h </w:instrText>
+          <w:instrText xml:space="preserve"> PAGEREF _Toc200552204 \h </w:instrText>
         </w:r>
         <w:r>
           <w:rPr>
@@ -3692,7 +3692,7 @@
           <w14:ligatures w14:val="standardContextual"/>
         </w:rPr>
       </w:pPr>
-      <w:hyperlink w:anchor="_Toc200478334" w:history="1">
+      <w:hyperlink w:anchor="_Toc200552205" w:history="1">
         <w:r>
           <w:rPr>
             <w:rStyle w:val="Hyperlink"/>
@@ -3740,7 +3740,7 @@
             <w:noProof/>
             <w:webHidden/>
           </w:rPr>
-          <w:instrText xml:space="preserve"> PAGEREF _Toc200478334 \h </w:instrText>
+          <w:instrText xml:space="preserve"> PAGEREF _Toc200552205 \h </w:instrText>
         </w:r>
         <w:r>
           <w:rPr>
@@ -3790,7 +3790,7 @@
           <w14:ligatures w14:val="standardContextual"/>
         </w:rPr>
       </w:pPr>
-      <w:hyperlink w:anchor="_Toc200478335" w:history="1">
+      <w:hyperlink w:anchor="_Toc200552206" w:history="1">
         <w:r>
           <w:rPr>
             <w:rStyle w:val="Hyperlink"/>
@@ -3840,7 +3840,7 @@
             <w:noProof/>
             <w:webHidden/>
           </w:rPr>
-          <w:instrText xml:space="preserve"> PAGEREF _Toc200478335 \h </w:instrText>
+          <w:instrText xml:space="preserve"> PAGEREF _Toc200552206 \h </w:instrText>
         </w:r>
         <w:r>
           <w:rPr>
@@ -3890,7 +3890,7 @@
           <w14:ligatures w14:val="standardContextual"/>
         </w:rPr>
       </w:pPr>
-      <w:hyperlink w:anchor="_Toc200478336" w:history="1">
+      <w:hyperlink w:anchor="_Toc200552207" w:history="1">
         <w:r>
           <w:rPr>
             <w:rStyle w:val="Hyperlink"/>
@@ -3940,7 +3940,7 @@
             <w:noProof/>
             <w:webHidden/>
           </w:rPr>
-          <w:instrText xml:space="preserve"> PAGEREF _Toc200478336 \h </w:instrText>
+          <w:instrText xml:space="preserve"> PAGEREF _Toc200552207 \h </w:instrText>
         </w:r>
         <w:r>
           <w:rPr>
@@ -3988,7 +3988,7 @@
           <w14:ligatures w14:val="standardContextual"/>
         </w:rPr>
       </w:pPr>
-      <w:hyperlink w:anchor="_Toc200478337" w:history="1">
+      <w:hyperlink w:anchor="_Toc200552208" w:history="1">
         <w:r>
           <w:rPr>
             <w:rStyle w:val="Hyperlink"/>
@@ -4036,7 +4036,7 @@
             <w:noProof/>
             <w:webHidden/>
           </w:rPr>
-          <w:instrText xml:space="preserve"> PAGEREF _Toc200478337 \h </w:instrText>
+          <w:instrText xml:space="preserve"> PAGEREF _Toc200552208 \h </w:instrText>
         </w:r>
         <w:r>
           <w:rPr>
@@ -4084,7 +4084,7 @@
           <w14:ligatures w14:val="standardContextual"/>
         </w:rPr>
       </w:pPr>
-      <w:hyperlink w:anchor="_Toc200478338" w:history="1">
+      <w:hyperlink w:anchor="_Toc200552209" w:history="1">
         <w:r>
           <w:rPr>
             <w:rStyle w:val="Hyperlink"/>
@@ -4132,7 +4132,7 @@
             <w:noProof/>
             <w:webHidden/>
           </w:rPr>
-          <w:instrText xml:space="preserve"> PAGEREF _Toc200478338 \h </w:instrText>
+          <w:instrText xml:space="preserve"> PAGEREF _Toc200552209 \h </w:instrText>
         </w:r>
         <w:r>
           <w:rPr>
@@ -4180,7 +4180,7 @@
           <w14:ligatures w14:val="standardContextual"/>
         </w:rPr>
       </w:pPr>
-      <w:hyperlink w:anchor="_Toc200478339" w:history="1">
+      <w:hyperlink w:anchor="_Toc200552210" w:history="1">
         <w:r>
           <w:rPr>
             <w:rStyle w:val="Hyperlink"/>
@@ -4228,7 +4228,7 @@
             <w:noProof/>
             <w:webHidden/>
           </w:rPr>
-          <w:instrText xml:space="preserve"> PAGEREF _Toc200478339 \h </w:instrText>
+          <w:instrText xml:space="preserve"> PAGEREF _Toc200552210 \h </w:instrText>
         </w:r>
         <w:r>
           <w:rPr>
@@ -4276,7 +4276,7 @@
           <w14:ligatures w14:val="standardContextual"/>
         </w:rPr>
       </w:pPr>
-      <w:hyperlink w:anchor="_Toc200478340" w:history="1">
+      <w:hyperlink w:anchor="_Toc200552211" w:history="1">
         <w:r>
           <w:rPr>
             <w:rStyle w:val="Hyperlink"/>
@@ -4324,7 +4324,7 @@
             <w:noProof/>
             <w:webHidden/>
           </w:rPr>
-          <w:instrText xml:space="preserve"> PAGEREF _Toc200478340 \h </w:instrText>
+          <w:instrText xml:space="preserve"> PAGEREF _Toc200552211 \h </w:instrText>
         </w:r>
         <w:r>
           <w:rPr>
@@ -4374,7 +4374,7 @@
           <w14:ligatures w14:val="standardContextual"/>
         </w:rPr>
       </w:pPr>
-      <w:hyperlink w:anchor="_Toc200478341" w:history="1">
+      <w:hyperlink w:anchor="_Toc200552212" w:history="1">
         <w:r>
           <w:rPr>
             <w:rStyle w:val="Hyperlink"/>
@@ -4424,7 +4424,7 @@
             <w:noProof/>
             <w:webHidden/>
           </w:rPr>
-          <w:instrText xml:space="preserve"> PAGEREF _Toc200478341 \h </w:instrText>
+          <w:instrText xml:space="preserve"> PAGEREF _Toc200552212 \h </w:instrText>
         </w:r>
         <w:r>
           <w:rPr>
@@ -4474,7 +4474,7 @@
           <w14:ligatures w14:val="standardContextual"/>
         </w:rPr>
       </w:pPr>
-      <w:hyperlink w:anchor="_Toc200478342" w:history="1">
+      <w:hyperlink w:anchor="_Toc200552213" w:history="1">
         <w:r>
           <w:rPr>
             <w:rStyle w:val="Hyperlink"/>
@@ -4524,7 +4524,7 @@
             <w:noProof/>
             <w:webHidden/>
           </w:rPr>
-          <w:instrText xml:space="preserve"> PAGEREF _Toc200478342 \h </w:instrText>
+          <w:instrText xml:space="preserve"> PAGEREF _Toc200552213 \h </w:instrText>
         </w:r>
         <w:r>
           <w:rPr>
@@ -4572,7 +4572,7 @@
           <w14:ligatures w14:val="standardContextual"/>
         </w:rPr>
       </w:pPr>
-      <w:hyperlink w:anchor="_Toc200478343" w:history="1">
+      <w:hyperlink w:anchor="_Toc200552214" w:history="1">
         <w:r>
           <w:rPr>
             <w:rStyle w:val="Hyperlink"/>
@@ -4620,7 +4620,7 @@
             <w:noProof/>
             <w:webHidden/>
           </w:rPr>
-          <w:instrText xml:space="preserve"> PAGEREF _Toc200478343 \h </w:instrText>
+          <w:instrText xml:space="preserve"> PAGEREF _Toc200552214 \h </w:instrText>
         </w:r>
         <w:r>
           <w:rPr>
@@ -4668,7 +4668,7 @@
           <w14:ligatures w14:val="standardContextual"/>
         </w:rPr>
       </w:pPr>
-      <w:hyperlink w:anchor="_Toc200478344" w:history="1">
+      <w:hyperlink w:anchor="_Toc200552215" w:history="1">
         <w:r>
           <w:rPr>
             <w:rStyle w:val="Hyperlink"/>
@@ -4716,7 +4716,7 @@
             <w:noProof/>
             <w:webHidden/>
           </w:rPr>
-          <w:instrText xml:space="preserve"> PAGEREF _Toc200478344 \h </w:instrText>
+          <w:instrText xml:space="preserve"> PAGEREF _Toc200552215 \h </w:instrText>
         </w:r>
         <w:r>
           <w:rPr>
@@ -4766,7 +4766,7 @@
           <w14:ligatures w14:val="standardContextual"/>
         </w:rPr>
       </w:pPr>
-      <w:hyperlink w:anchor="_Toc200478345" w:history="1">
+      <w:hyperlink w:anchor="_Toc200552216" w:history="1">
         <w:r>
           <w:rPr>
             <w:rStyle w:val="Hyperlink"/>
@@ -4816,7 +4816,7 @@
             <w:noProof/>
             <w:webHidden/>
           </w:rPr>
-          <w:instrText xml:space="preserve"> PAGEREF _Toc200478345 \h </w:instrText>
+          <w:instrText xml:space="preserve"> PAGEREF _Toc200552216 \h </w:instrText>
         </w:r>
         <w:r>
           <w:rPr>
@@ -4864,7 +4864,7 @@
           <w14:ligatures w14:val="standardContextual"/>
         </w:rPr>
       </w:pPr>
-      <w:hyperlink w:anchor="_Toc200478346" w:history="1">
+      <w:hyperlink w:anchor="_Toc200552217" w:history="1">
         <w:r>
           <w:rPr>
             <w:rStyle w:val="Hyperlink"/>
@@ -4912,7 +4912,7 @@
             <w:noProof/>
             <w:webHidden/>
           </w:rPr>
-          <w:instrText xml:space="preserve"> PAGEREF _Toc200478346 \h </w:instrText>
+          <w:instrText xml:space="preserve"> PAGEREF _Toc200552217 \h </w:instrText>
         </w:r>
         <w:r>
           <w:rPr>
@@ -4960,7 +4960,7 @@
           <w14:ligatures w14:val="standardContextual"/>
         </w:rPr>
       </w:pPr>
-      <w:hyperlink w:anchor="_Toc200478347" w:history="1">
+      <w:hyperlink w:anchor="_Toc200552218" w:history="1">
         <w:r>
           <w:rPr>
             <w:rStyle w:val="Hyperlink"/>
@@ -5008,7 +5008,7 @@
             <w:noProof/>
             <w:webHidden/>
           </w:rPr>
-          <w:instrText xml:space="preserve"> PAGEREF _Toc200478347 \h </w:instrText>
+          <w:instrText xml:space="preserve"> PAGEREF _Toc200552218 \h </w:instrText>
         </w:r>
         <w:r>
           <w:rPr>
@@ -5058,7 +5058,7 @@
           <w14:ligatures w14:val="standardContextual"/>
         </w:rPr>
       </w:pPr>
-      <w:hyperlink w:anchor="_Toc200478348" w:history="1">
+      <w:hyperlink w:anchor="_Toc200552219" w:history="1">
         <w:r>
           <w:rPr>
             <w:rStyle w:val="Hyperlink"/>
@@ -5108,7 +5108,7 @@
             <w:noProof/>
             <w:webHidden/>
           </w:rPr>
-          <w:instrText xml:space="preserve"> PAGEREF _Toc200478348 \h </w:instrText>
+          <w:instrText xml:space="preserve"> PAGEREF _Toc200552219 \h </w:instrText>
         </w:r>
         <w:r>
           <w:rPr>
@@ -5156,7 +5156,7 @@
           <w14:ligatures w14:val="standardContextual"/>
         </w:rPr>
       </w:pPr>
-      <w:hyperlink w:anchor="_Toc200478349" w:history="1">
+      <w:hyperlink w:anchor="_Toc200552220" w:history="1">
         <w:r>
           <w:rPr>
             <w:rStyle w:val="Hyperlink"/>
@@ -5204,7 +5204,7 @@
             <w:noProof/>
             <w:webHidden/>
           </w:rPr>
-          <w:instrText xml:space="preserve"> PAGEREF _Toc200478349 \h </w:instrText>
+          <w:instrText xml:space="preserve"> PAGEREF _Toc200552220 \h </w:instrText>
         </w:r>
         <w:r>
           <w:rPr>
@@ -5252,7 +5252,7 @@
           <w14:ligatures w14:val="standardContextual"/>
         </w:rPr>
       </w:pPr>
-      <w:hyperlink w:anchor="_Toc200478350" w:history="1">
+      <w:hyperlink w:anchor="_Toc200552221" w:history="1">
         <w:r>
           <w:rPr>
             <w:rStyle w:val="Hyperlink"/>
@@ -5300,7 +5300,7 @@
             <w:noProof/>
             <w:webHidden/>
           </w:rPr>
-          <w:instrText xml:space="preserve"> PAGEREF _Toc200478350 \h </w:instrText>
+          <w:instrText xml:space="preserve"> PAGEREF _Toc200552221 \h </w:instrText>
         </w:r>
         <w:r>
           <w:rPr>
@@ -5350,7 +5350,7 @@
           <w14:ligatures w14:val="standardContextual"/>
         </w:rPr>
       </w:pPr>
-      <w:hyperlink w:anchor="_Toc200478351" w:history="1">
+      <w:hyperlink w:anchor="_Toc200552222" w:history="1">
         <w:r>
           <w:rPr>
             <w:rStyle w:val="Hyperlink"/>
@@ -5400,7 +5400,7 @@
             <w:noProof/>
             <w:webHidden/>
           </w:rPr>
-          <w:instrText xml:space="preserve"> PAGEREF _Toc200478351 \h </w:instrText>
+          <w:instrText xml:space="preserve"> PAGEREF _Toc200552222 \h </w:instrText>
         </w:r>
         <w:r>
           <w:rPr>
@@ -5448,7 +5448,7 @@
           <w14:ligatures w14:val="standardContextual"/>
         </w:rPr>
       </w:pPr>
-      <w:hyperlink w:anchor="_Toc200478352" w:history="1">
+      <w:hyperlink w:anchor="_Toc200552223" w:history="1">
         <w:r>
           <w:rPr>
             <w:rStyle w:val="Hyperlink"/>
@@ -5496,7 +5496,7 @@
             <w:noProof/>
             <w:webHidden/>
           </w:rPr>
-          <w:instrText xml:space="preserve"> PAGEREF _Toc200478352 \h </w:instrText>
+          <w:instrText xml:space="preserve"> PAGEREF _Toc200552223 \h </w:instrText>
         </w:r>
         <w:r>
           <w:rPr>
@@ -5544,7 +5544,7 @@
           <w14:ligatures w14:val="standardContextual"/>
         </w:rPr>
       </w:pPr>
-      <w:hyperlink w:anchor="_Toc200478353" w:history="1">
+      <w:hyperlink w:anchor="_Toc200552224" w:history="1">
         <w:r>
           <w:rPr>
             <w:rStyle w:val="Hyperlink"/>
@@ -5592,7 +5592,7 @@
             <w:noProof/>
             <w:webHidden/>
           </w:rPr>
-          <w:instrText xml:space="preserve"> PAGEREF _Toc200478353 \h </w:instrText>
+          <w:instrText xml:space="preserve"> PAGEREF _Toc200552224 \h </w:instrText>
         </w:r>
         <w:r>
           <w:rPr>
@@ -5640,7 +5640,7 @@
           <w14:ligatures w14:val="standardContextual"/>
         </w:rPr>
       </w:pPr>
-      <w:hyperlink w:anchor="_Toc200478354" w:history="1">
+      <w:hyperlink w:anchor="_Toc200552225" w:history="1">
         <w:r>
           <w:rPr>
             <w:rStyle w:val="Hyperlink"/>
@@ -5688,7 +5688,7 @@
             <w:noProof/>
             <w:webHidden/>
           </w:rPr>
-          <w:instrText xml:space="preserve"> PAGEREF _Toc200478354 \h </w:instrText>
+          <w:instrText xml:space="preserve"> PAGEREF _Toc200552225 \h </w:instrText>
         </w:r>
         <w:r>
           <w:rPr>
@@ -5736,7 +5736,7 @@
           <w14:ligatures w14:val="standardContextual"/>
         </w:rPr>
       </w:pPr>
-      <w:hyperlink w:anchor="_Toc200478355" w:history="1">
+      <w:hyperlink w:anchor="_Toc200552226" w:history="1">
         <w:r>
           <w:rPr>
             <w:rStyle w:val="Hyperlink"/>
@@ -5784,7 +5784,7 @@
             <w:noProof/>
             <w:webHidden/>
           </w:rPr>
-          <w:instrText xml:space="preserve"> PAGEREF _Toc200478355 \h </w:instrText>
+          <w:instrText xml:space="preserve"> PAGEREF _Toc200552226 \h </w:instrText>
         </w:r>
         <w:r>
           <w:rPr>
@@ -5832,7 +5832,7 @@
           <w14:ligatures w14:val="standardContextual"/>
         </w:rPr>
       </w:pPr>
-      <w:hyperlink w:anchor="_Toc200478356" w:history="1">
+      <w:hyperlink w:anchor="_Toc200552227" w:history="1">
         <w:r>
           <w:rPr>
             <w:rStyle w:val="Hyperlink"/>
@@ -5880,7 +5880,7 @@
             <w:noProof/>
             <w:webHidden/>
           </w:rPr>
-          <w:instrText xml:space="preserve"> PAGEREF _Toc200478356 \h </w:instrText>
+          <w:instrText xml:space="preserve"> PAGEREF _Toc200552227 \h </w:instrText>
         </w:r>
         <w:r>
           <w:rPr>
@@ -5928,7 +5928,7 @@
           <w14:ligatures w14:val="standardContextual"/>
         </w:rPr>
       </w:pPr>
-      <w:hyperlink w:anchor="_Toc200478357" w:history="1">
+      <w:hyperlink w:anchor="_Toc200552228" w:history="1">
         <w:r>
           <w:rPr>
             <w:rStyle w:val="Hyperlink"/>
@@ -5976,7 +5976,7 @@
             <w:noProof/>
             <w:webHidden/>
           </w:rPr>
-          <w:instrText xml:space="preserve"> PAGEREF _Toc200478357 \h </w:instrText>
+          <w:instrText xml:space="preserve"> PAGEREF _Toc200552228 \h </w:instrText>
         </w:r>
         <w:r>
           <w:rPr>
@@ -6026,7 +6026,7 @@
           <w14:ligatures w14:val="standardContextual"/>
         </w:rPr>
       </w:pPr>
-      <w:hyperlink w:anchor="_Toc200478358" w:history="1">
+      <w:hyperlink w:anchor="_Toc200552229" w:history="1">
         <w:r>
           <w:rPr>
             <w:rStyle w:val="Hyperlink"/>
@@ -6076,7 +6076,7 @@
             <w:noProof/>
             <w:webHidden/>
           </w:rPr>
-          <w:instrText xml:space="preserve"> PAGEREF _Toc200478358 \h </w:instrText>
+          <w:instrText xml:space="preserve"> PAGEREF _Toc200552229 \h </w:instrText>
         </w:r>
         <w:r>
           <w:rPr>
@@ -6097,6 +6097,294 @@
             <w:webHidden/>
           </w:rPr>
           <w:t>28</w:t>
+        </w:r>
+        <w:r>
+          <w:rPr>
+            <w:noProof/>
+            <w:webHidden/>
+          </w:rPr>
+          <w:fldChar w:fldCharType="end"/>
+        </w:r>
+      </w:hyperlink>
+    </w:p>
+    <w:p>
+      <w:pPr>
+        <w:pStyle w:val="TOC3"/>
+        <w:tabs>
+          <w:tab w:val="left" w:pos="1200"/>
+          <w:tab w:val="right" w:leader="dot" w:pos="8299"/>
+        </w:tabs>
+        <w:rPr>
+          <w:rFonts w:asciiTheme="minorHAnsi" w:eastAsiaTheme="minorEastAsia" w:hAnsiTheme="minorHAnsi" w:cstheme="minorBidi"/>
+          <w:noProof/>
+          <w:kern w:val="2"/>
+          <w:sz w:val="24"/>
+          <w:szCs w:val="24"/>
+          <w:lang w:val="en-RU" w:eastAsia="en-GB"/>
+          <w14:ligatures w14:val="standardContextual"/>
+        </w:rPr>
+      </w:pPr>
+      <w:hyperlink w:anchor="_Toc200552230" w:history="1">
+        <w:r>
+          <w:rPr>
+            <w:rStyle w:val="Hyperlink"/>
+            <w:rFonts w:eastAsia="Arial Unicode MS"/>
+            <w:noProof/>
+          </w:rPr>
+          <w:t>3.7.1</w:t>
+        </w:r>
+        <w:r>
+          <w:rPr>
+            <w:rFonts w:asciiTheme="minorHAnsi" w:eastAsiaTheme="minorEastAsia" w:hAnsiTheme="minorHAnsi" w:cstheme="minorBidi"/>
+            <w:noProof/>
+            <w:kern w:val="2"/>
+            <w:sz w:val="24"/>
+            <w:szCs w:val="24"/>
+            <w:lang w:val="en-RU" w:eastAsia="en-GB"/>
+            <w14:ligatures w14:val="standardContextual"/>
+          </w:rPr>
+          <w:tab/>
+        </w:r>
+        <w:r>
+          <w:rPr>
+            <w:rStyle w:val="Hyperlink"/>
+            <w:rFonts w:eastAsia="Arial Unicode MS"/>
+            <w:noProof/>
+          </w:rPr>
+          <w:t>Accuracy</w:t>
+        </w:r>
+        <w:r>
+          <w:rPr>
+            <w:noProof/>
+            <w:webHidden/>
+          </w:rPr>
+          <w:tab/>
+        </w:r>
+        <w:r>
+          <w:rPr>
+            <w:noProof/>
+            <w:webHidden/>
+          </w:rPr>
+          <w:fldChar w:fldCharType="begin"/>
+        </w:r>
+        <w:r>
+          <w:rPr>
+            <w:noProof/>
+            <w:webHidden/>
+          </w:rPr>
+          <w:instrText xml:space="preserve"> PAGEREF _Toc200552230 \h </w:instrText>
+        </w:r>
+        <w:r>
+          <w:rPr>
+            <w:noProof/>
+            <w:webHidden/>
+          </w:rPr>
+        </w:r>
+        <w:r>
+          <w:rPr>
+            <w:noProof/>
+            <w:webHidden/>
+          </w:rPr>
+          <w:fldChar w:fldCharType="separate"/>
+        </w:r>
+        <w:r>
+          <w:rPr>
+            <w:noProof/>
+            <w:webHidden/>
+          </w:rPr>
+          <w:t>28</w:t>
+        </w:r>
+        <w:r>
+          <w:rPr>
+            <w:noProof/>
+            <w:webHidden/>
+          </w:rPr>
+          <w:fldChar w:fldCharType="end"/>
+        </w:r>
+      </w:hyperlink>
+    </w:p>
+    <w:p>
+      <w:pPr>
+        <w:pStyle w:val="TOC3"/>
+        <w:tabs>
+          <w:tab w:val="left" w:pos="1200"/>
+          <w:tab w:val="right" w:leader="dot" w:pos="8299"/>
+        </w:tabs>
+        <w:rPr>
+          <w:rFonts w:asciiTheme="minorHAnsi" w:eastAsiaTheme="minorEastAsia" w:hAnsiTheme="minorHAnsi" w:cstheme="minorBidi"/>
+          <w:noProof/>
+          <w:kern w:val="2"/>
+          <w:sz w:val="24"/>
+          <w:szCs w:val="24"/>
+          <w:lang w:val="en-RU" w:eastAsia="en-GB"/>
+          <w14:ligatures w14:val="standardContextual"/>
+        </w:rPr>
+      </w:pPr>
+      <w:hyperlink w:anchor="_Toc200552231" w:history="1">
+        <w:r>
+          <w:rPr>
+            <w:rStyle w:val="Hyperlink"/>
+            <w:rFonts w:eastAsia="Arial Unicode MS"/>
+            <w:noProof/>
+          </w:rPr>
+          <w:t>3.7.2</w:t>
+        </w:r>
+        <w:r>
+          <w:rPr>
+            <w:rFonts w:asciiTheme="minorHAnsi" w:eastAsiaTheme="minorEastAsia" w:hAnsiTheme="minorHAnsi" w:cstheme="minorBidi"/>
+            <w:noProof/>
+            <w:kern w:val="2"/>
+            <w:sz w:val="24"/>
+            <w:szCs w:val="24"/>
+            <w:lang w:val="en-RU" w:eastAsia="en-GB"/>
+            <w14:ligatures w14:val="standardContextual"/>
+          </w:rPr>
+          <w:tab/>
+        </w:r>
+        <w:r>
+          <w:rPr>
+            <w:rStyle w:val="Hyperlink"/>
+            <w:rFonts w:eastAsia="Arial Unicode MS"/>
+            <w:noProof/>
+          </w:rPr>
+          <w:t>Memory Usage</w:t>
+        </w:r>
+        <w:r>
+          <w:rPr>
+            <w:noProof/>
+            <w:webHidden/>
+          </w:rPr>
+          <w:tab/>
+        </w:r>
+        <w:r>
+          <w:rPr>
+            <w:noProof/>
+            <w:webHidden/>
+          </w:rPr>
+          <w:fldChar w:fldCharType="begin"/>
+        </w:r>
+        <w:r>
+          <w:rPr>
+            <w:noProof/>
+            <w:webHidden/>
+          </w:rPr>
+          <w:instrText xml:space="preserve"> PAGEREF _Toc200552231 \h </w:instrText>
+        </w:r>
+        <w:r>
+          <w:rPr>
+            <w:noProof/>
+            <w:webHidden/>
+          </w:rPr>
+        </w:r>
+        <w:r>
+          <w:rPr>
+            <w:noProof/>
+            <w:webHidden/>
+          </w:rPr>
+          <w:fldChar w:fldCharType="separate"/>
+        </w:r>
+        <w:r>
+          <w:rPr>
+            <w:noProof/>
+            <w:webHidden/>
+          </w:rPr>
+          <w:t>30</w:t>
+        </w:r>
+        <w:r>
+          <w:rPr>
+            <w:noProof/>
+            <w:webHidden/>
+          </w:rPr>
+          <w:fldChar w:fldCharType="end"/>
+        </w:r>
+      </w:hyperlink>
+    </w:p>
+    <w:p>
+      <w:pPr>
+        <w:pStyle w:val="TOC3"/>
+        <w:tabs>
+          <w:tab w:val="left" w:pos="1200"/>
+          <w:tab w:val="right" w:leader="dot" w:pos="8299"/>
+        </w:tabs>
+        <w:rPr>
+          <w:rFonts w:asciiTheme="minorHAnsi" w:eastAsiaTheme="minorEastAsia" w:hAnsiTheme="minorHAnsi" w:cstheme="minorBidi"/>
+          <w:noProof/>
+          <w:kern w:val="2"/>
+          <w:sz w:val="24"/>
+          <w:szCs w:val="24"/>
+          <w:lang w:val="en-RU" w:eastAsia="en-GB"/>
+          <w14:ligatures w14:val="standardContextual"/>
+        </w:rPr>
+      </w:pPr>
+      <w:hyperlink w:anchor="_Toc200552232" w:history="1">
+        <w:r>
+          <w:rPr>
+            <w:rStyle w:val="Hyperlink"/>
+            <w:rFonts w:eastAsia="Arial Unicode MS"/>
+            <w:noProof/>
+          </w:rPr>
+          <w:t>3.7.3</w:t>
+        </w:r>
+        <w:r>
+          <w:rPr>
+            <w:rFonts w:asciiTheme="minorHAnsi" w:eastAsiaTheme="minorEastAsia" w:hAnsiTheme="minorHAnsi" w:cstheme="minorBidi"/>
+            <w:noProof/>
+            <w:kern w:val="2"/>
+            <w:sz w:val="24"/>
+            <w:szCs w:val="24"/>
+            <w:lang w:val="en-RU" w:eastAsia="en-GB"/>
+            <w14:ligatures w14:val="standardContextual"/>
+          </w:rPr>
+          <w:tab/>
+        </w:r>
+        <w:r>
+          <w:rPr>
+            <w:rStyle w:val="Hyperlink"/>
+            <w:rFonts w:eastAsia="Arial Unicode MS"/>
+            <w:noProof/>
+          </w:rPr>
+          <w:t>Average Query Time</w:t>
+        </w:r>
+        <w:r>
+          <w:rPr>
+            <w:noProof/>
+            <w:webHidden/>
+          </w:rPr>
+          <w:tab/>
+        </w:r>
+        <w:r>
+          <w:rPr>
+            <w:noProof/>
+            <w:webHidden/>
+          </w:rPr>
+          <w:fldChar w:fldCharType="begin"/>
+        </w:r>
+        <w:r>
+          <w:rPr>
+            <w:noProof/>
+            <w:webHidden/>
+          </w:rPr>
+          <w:instrText xml:space="preserve"> PAGEREF _Toc200552232 \h </w:instrText>
+        </w:r>
+        <w:r>
+          <w:rPr>
+            <w:noProof/>
+            <w:webHidden/>
+          </w:rPr>
+        </w:r>
+        <w:r>
+          <w:rPr>
+            <w:noProof/>
+            <w:webHidden/>
+          </w:rPr>
+          <w:fldChar w:fldCharType="separate"/>
+        </w:r>
+        <w:r>
+          <w:rPr>
+            <w:noProof/>
+            <w:webHidden/>
+          </w:rPr>
+          <w:t>30</w:t>
         </w:r>
         <w:r>
           <w:rPr>
@@ -6126,7 +6414,7 @@
           <w14:ligatures w14:val="standardContextual"/>
         </w:rPr>
       </w:pPr>
-      <w:hyperlink w:anchor="_Toc200478359" w:history="1">
+      <w:hyperlink w:anchor="_Toc200552233" w:history="1">
         <w:r>
           <w:rPr>
             <w:rStyle w:val="Hyperlink"/>
@@ -6176,7 +6464,7 @@
             <w:noProof/>
             <w:webHidden/>
           </w:rPr>
-          <w:instrText xml:space="preserve"> PAGEREF _Toc200478359 \h </w:instrText>
+          <w:instrText xml:space="preserve"> PAGEREF _Toc200552233 \h </w:instrText>
         </w:r>
         <w:r>
           <w:rPr>
@@ -6196,7 +6484,7 @@
             <w:noProof/>
             <w:webHidden/>
           </w:rPr>
-          <w:t>29</w:t>
+          <w:t>30</w:t>
         </w:r>
         <w:r>
           <w:rPr>
@@ -6226,7 +6514,7 @@
           <w14:ligatures w14:val="standardContextual"/>
         </w:rPr>
       </w:pPr>
-      <w:hyperlink w:anchor="_Toc200478360" w:history="1">
+      <w:hyperlink w:anchor="_Toc200552234" w:history="1">
         <w:r>
           <w:rPr>
             <w:rStyle w:val="Hyperlink"/>
@@ -6276,7 +6564,7 @@
             <w:noProof/>
             <w:webHidden/>
           </w:rPr>
-          <w:instrText xml:space="preserve"> PAGEREF _Toc200478360 \h </w:instrText>
+          <w:instrText xml:space="preserve"> PAGEREF _Toc200552234 \h </w:instrText>
         </w:r>
         <w:r>
           <w:rPr>
@@ -6296,7 +6584,103 @@
             <w:noProof/>
             <w:webHidden/>
           </w:rPr>
-          <w:t>29</w:t>
+          <w:t>30</w:t>
+        </w:r>
+        <w:r>
+          <w:rPr>
+            <w:noProof/>
+            <w:webHidden/>
+          </w:rPr>
+          <w:fldChar w:fldCharType="end"/>
+        </w:r>
+      </w:hyperlink>
+    </w:p>
+    <w:p>
+      <w:pPr>
+        <w:pStyle w:val="TOC3"/>
+        <w:tabs>
+          <w:tab w:val="left" w:pos="1200"/>
+          <w:tab w:val="right" w:leader="dot" w:pos="8299"/>
+        </w:tabs>
+        <w:rPr>
+          <w:rFonts w:asciiTheme="minorHAnsi" w:eastAsiaTheme="minorEastAsia" w:hAnsiTheme="minorHAnsi" w:cstheme="minorBidi"/>
+          <w:noProof/>
+          <w:kern w:val="2"/>
+          <w:sz w:val="24"/>
+          <w:szCs w:val="24"/>
+          <w:lang w:val="en-RU" w:eastAsia="en-GB"/>
+          <w14:ligatures w14:val="standardContextual"/>
+        </w:rPr>
+      </w:pPr>
+      <w:hyperlink w:anchor="_Toc200552235" w:history="1">
+        <w:r>
+          <w:rPr>
+            <w:rStyle w:val="Hyperlink"/>
+            <w:rFonts w:eastAsia="Arial Unicode MS"/>
+            <w:noProof/>
+          </w:rPr>
+          <w:t>3.9.1</w:t>
+        </w:r>
+        <w:r>
+          <w:rPr>
+            <w:rFonts w:asciiTheme="minorHAnsi" w:eastAsiaTheme="minorEastAsia" w:hAnsiTheme="minorHAnsi" w:cstheme="minorBidi"/>
+            <w:noProof/>
+            <w:kern w:val="2"/>
+            <w:sz w:val="24"/>
+            <w:szCs w:val="24"/>
+            <w:lang w:val="en-RU" w:eastAsia="en-GB"/>
+            <w14:ligatures w14:val="standardContextual"/>
+          </w:rPr>
+          <w:tab/>
+        </w:r>
+        <w:r>
+          <w:rPr>
+            <w:rStyle w:val="Hyperlink"/>
+            <w:rFonts w:eastAsia="Arial Unicode MS"/>
+            <w:noProof/>
+          </w:rPr>
+          <w:t>Folder Hierarchy</w:t>
+        </w:r>
+        <w:r>
+          <w:rPr>
+            <w:noProof/>
+            <w:webHidden/>
+          </w:rPr>
+          <w:tab/>
+        </w:r>
+        <w:r>
+          <w:rPr>
+            <w:noProof/>
+            <w:webHidden/>
+          </w:rPr>
+          <w:fldChar w:fldCharType="begin"/>
+        </w:r>
+        <w:r>
+          <w:rPr>
+            <w:noProof/>
+            <w:webHidden/>
+          </w:rPr>
+          <w:instrText xml:space="preserve"> PAGEREF _Toc200552235 \h </w:instrText>
+        </w:r>
+        <w:r>
+          <w:rPr>
+            <w:noProof/>
+            <w:webHidden/>
+          </w:rPr>
+        </w:r>
+        <w:r>
+          <w:rPr>
+            <w:noProof/>
+            <w:webHidden/>
+          </w:rPr>
+          <w:fldChar w:fldCharType="separate"/>
+        </w:r>
+        <w:r>
+          <w:rPr>
+            <w:noProof/>
+            <w:webHidden/>
+          </w:rPr>
+          <w:t>31</w:t>
         </w:r>
         <w:r>
           <w:rPr>
@@ -6326,7 +6710,7 @@
           <w14:ligatures w14:val="standardContextual"/>
         </w:rPr>
       </w:pPr>
-      <w:hyperlink w:anchor="_Toc200478361" w:history="1">
+      <w:hyperlink w:anchor="_Toc200552236" w:history="1">
         <w:r>
           <w:rPr>
             <w:rStyle w:val="Hyperlink"/>
@@ -6376,7 +6760,7 @@
             <w:noProof/>
             <w:webHidden/>
           </w:rPr>
-          <w:instrText xml:space="preserve"> PAGEREF _Toc200478361 \h </w:instrText>
+          <w:instrText xml:space="preserve"> PAGEREF _Toc200552236 \h </w:instrText>
         </w:r>
         <w:r>
           <w:rPr>
@@ -6396,7 +6780,7 @@
             <w:noProof/>
             <w:webHidden/>
           </w:rPr>
-          <w:t>29</w:t>
+          <w:t>32</w:t>
         </w:r>
         <w:r>
           <w:rPr>
@@ -6426,7 +6810,7 @@
           <w14:ligatures w14:val="standardContextual"/>
         </w:rPr>
       </w:pPr>
-      <w:hyperlink w:anchor="_Toc200478362" w:history="1">
+      <w:hyperlink w:anchor="_Toc200552237" w:history="1">
         <w:r>
           <w:rPr>
             <w:rStyle w:val="Hyperlink"/>
@@ -6476,7 +6860,7 @@
             <w:noProof/>
             <w:webHidden/>
           </w:rPr>
-          <w:instrText xml:space="preserve"> PAGEREF _Toc200478362 \h </w:instrText>
+          <w:instrText xml:space="preserve"> PAGEREF _Toc200552237 \h </w:instrText>
         </w:r>
         <w:r>
           <w:rPr>
@@ -6496,7 +6880,7 @@
             <w:noProof/>
             <w:webHidden/>
           </w:rPr>
-          <w:t>30</w:t>
+          <w:t>33</w:t>
         </w:r>
         <w:r>
           <w:rPr>
@@ -6526,7 +6910,7 @@
           <w14:ligatures w14:val="standardContextual"/>
         </w:rPr>
       </w:pPr>
-      <w:hyperlink w:anchor="_Toc200478363" w:history="1">
+      <w:hyperlink w:anchor="_Toc200552238" w:history="1">
         <w:r>
           <w:rPr>
             <w:rStyle w:val="Hyperlink"/>
@@ -6576,7 +6960,7 @@
             <w:noProof/>
             <w:webHidden/>
           </w:rPr>
-          <w:instrText xml:space="preserve"> PAGEREF _Toc200478363 \h </w:instrText>
+          <w:instrText xml:space="preserve"> PAGEREF _Toc200552238 \h </w:instrText>
         </w:r>
         <w:r>
           <w:rPr>
@@ -6596,7 +6980,7 @@
             <w:noProof/>
             <w:webHidden/>
           </w:rPr>
-          <w:t>30</w:t>
+          <w:t>33</w:t>
         </w:r>
         <w:r>
           <w:rPr>
@@ -6626,7 +7010,7 @@
           <w14:ligatures w14:val="standardContextual"/>
         </w:rPr>
       </w:pPr>
-      <w:hyperlink w:anchor="_Toc200478364" w:history="1">
+      <w:hyperlink w:anchor="_Toc200552239" w:history="1">
         <w:r>
           <w:rPr>
             <w:rStyle w:val="Hyperlink"/>
@@ -6676,7 +7060,7 @@
             <w:noProof/>
             <w:webHidden/>
           </w:rPr>
-          <w:instrText xml:space="preserve"> PAGEREF _Toc200478364 \h </w:instrText>
+          <w:instrText xml:space="preserve"> PAGEREF _Toc200552239 \h </w:instrText>
         </w:r>
         <w:r>
           <w:rPr>
@@ -6696,7 +7080,7 @@
             <w:noProof/>
             <w:webHidden/>
           </w:rPr>
-          <w:t>30</w:t>
+          <w:t>33</w:t>
         </w:r>
         <w:r>
           <w:rPr>
@@ -6726,7 +7110,7 @@
           <w14:ligatures w14:val="standardContextual"/>
         </w:rPr>
       </w:pPr>
-      <w:hyperlink w:anchor="_Toc200478365" w:history="1">
+      <w:hyperlink w:anchor="_Toc200552240" w:history="1">
         <w:r>
           <w:rPr>
             <w:rStyle w:val="Hyperlink"/>
@@ -6776,7 +7160,7 @@
             <w:noProof/>
             <w:webHidden/>
           </w:rPr>
-          <w:instrText xml:space="preserve"> PAGEREF _Toc200478365 \h </w:instrText>
+          <w:instrText xml:space="preserve"> PAGEREF _Toc200552240 \h </w:instrText>
         </w:r>
         <w:r>
           <w:rPr>
@@ -6796,7 +7180,7 @@
             <w:noProof/>
             <w:webHidden/>
           </w:rPr>
-          <w:t>30</w:t>
+          <w:t>33</w:t>
         </w:r>
         <w:r>
           <w:rPr>
@@ -6826,7 +7210,7 @@
           <w14:ligatures w14:val="standardContextual"/>
         </w:rPr>
       </w:pPr>
-      <w:hyperlink w:anchor="_Toc200478366" w:history="1">
+      <w:hyperlink w:anchor="_Toc200552241" w:history="1">
         <w:r>
           <w:rPr>
             <w:rStyle w:val="Hyperlink"/>
@@ -6876,7 +7260,7 @@
             <w:noProof/>
             <w:webHidden/>
           </w:rPr>
-          <w:instrText xml:space="preserve"> PAGEREF _Toc200478366 \h </w:instrText>
+          <w:instrText xml:space="preserve"> PAGEREF _Toc200552241 \h </w:instrText>
         </w:r>
         <w:r>
           <w:rPr>
@@ -6896,7 +7280,7 @@
             <w:noProof/>
             <w:webHidden/>
           </w:rPr>
-          <w:t>30</w:t>
+          <w:t>33</w:t>
         </w:r>
         <w:r>
           <w:rPr>
@@ -6926,7 +7310,7 @@
           <w14:ligatures w14:val="standardContextual"/>
         </w:rPr>
       </w:pPr>
-      <w:hyperlink w:anchor="_Toc200478367" w:history="1">
+      <w:hyperlink w:anchor="_Toc200552242" w:history="1">
         <w:r>
           <w:rPr>
             <w:rStyle w:val="Hyperlink"/>
@@ -6976,7 +7360,7 @@
             <w:noProof/>
             <w:webHidden/>
           </w:rPr>
-          <w:instrText xml:space="preserve"> PAGEREF _Toc200478367 \h </w:instrText>
+          <w:instrText xml:space="preserve"> PAGEREF _Toc200552242 \h </w:instrText>
         </w:r>
         <w:r>
           <w:rPr>
@@ -6996,7 +7380,7 @@
             <w:noProof/>
             <w:webHidden/>
           </w:rPr>
-          <w:t>31</w:t>
+          <w:t>34</w:t>
         </w:r>
         <w:r>
           <w:rPr>
@@ -7026,7 +7410,7 @@
           <w14:ligatures w14:val="standardContextual"/>
         </w:rPr>
       </w:pPr>
-      <w:hyperlink w:anchor="_Toc200478368" w:history="1">
+      <w:hyperlink w:anchor="_Toc200552243" w:history="1">
         <w:r>
           <w:rPr>
             <w:rStyle w:val="Hyperlink"/>
@@ -7076,7 +7460,7 @@
             <w:noProof/>
             <w:webHidden/>
           </w:rPr>
-          <w:instrText xml:space="preserve"> PAGEREF _Toc200478368 \h </w:instrText>
+          <w:instrText xml:space="preserve"> PAGEREF _Toc200552243 \h </w:instrText>
         </w:r>
         <w:r>
           <w:rPr>
@@ -7096,7 +7480,7 @@
             <w:noProof/>
             <w:webHidden/>
           </w:rPr>
-          <w:t>31</w:t>
+          <w:t>34</w:t>
         </w:r>
         <w:r>
           <w:rPr>
@@ -7126,7 +7510,7 @@
           <w14:ligatures w14:val="standardContextual"/>
         </w:rPr>
       </w:pPr>
-      <w:hyperlink w:anchor="_Toc200478369" w:history="1">
+      <w:hyperlink w:anchor="_Toc200552244" w:history="1">
         <w:r>
           <w:rPr>
             <w:rStyle w:val="Hyperlink"/>
@@ -7176,7 +7560,7 @@
             <w:noProof/>
             <w:webHidden/>
           </w:rPr>
-          <w:instrText xml:space="preserve"> PAGEREF _Toc200478369 \h </w:instrText>
+          <w:instrText xml:space="preserve"> PAGEREF _Toc200552244 \h </w:instrText>
         </w:r>
         <w:r>
           <w:rPr>
@@ -7196,7 +7580,7 @@
             <w:noProof/>
             <w:webHidden/>
           </w:rPr>
-          <w:t>31</w:t>
+          <w:t>34</w:t>
         </w:r>
         <w:r>
           <w:rPr>
@@ -7226,7 +7610,7 @@
           <w14:ligatures w14:val="standardContextual"/>
         </w:rPr>
       </w:pPr>
-      <w:hyperlink w:anchor="_Toc200478370" w:history="1">
+      <w:hyperlink w:anchor="_Toc200552245" w:history="1">
         <w:r>
           <w:rPr>
             <w:rStyle w:val="Hyperlink"/>
@@ -7276,7 +7660,7 @@
             <w:noProof/>
             <w:webHidden/>
           </w:rPr>
-          <w:instrText xml:space="preserve"> PAGEREF _Toc200478370 \h </w:instrText>
+          <w:instrText xml:space="preserve"> PAGEREF _Toc200552245 \h </w:instrText>
         </w:r>
         <w:r>
           <w:rPr>
@@ -7296,7 +7680,7 @@
             <w:noProof/>
             <w:webHidden/>
           </w:rPr>
-          <w:t>31</w:t>
+          <w:t>34</w:t>
         </w:r>
         <w:r>
           <w:rPr>
@@ -7326,7 +7710,7 @@
           <w14:ligatures w14:val="standardContextual"/>
         </w:rPr>
       </w:pPr>
-      <w:hyperlink w:anchor="_Toc200478371" w:history="1">
+      <w:hyperlink w:anchor="_Toc200552246" w:history="1">
         <w:r>
           <w:rPr>
             <w:rStyle w:val="Hyperlink"/>
@@ -7376,7 +7760,7 @@
             <w:noProof/>
             <w:webHidden/>
           </w:rPr>
-          <w:instrText xml:space="preserve"> PAGEREF _Toc200478371 \h </w:instrText>
+          <w:instrText xml:space="preserve"> PAGEREF _Toc200552246 \h </w:instrText>
         </w:r>
         <w:r>
           <w:rPr>
@@ -7396,7 +7780,7 @@
             <w:noProof/>
             <w:webHidden/>
           </w:rPr>
-          <w:t>32</w:t>
+          <w:t>35</w:t>
         </w:r>
         <w:r>
           <w:rPr>
@@ -7426,7 +7810,7 @@
           <w14:ligatures w14:val="standardContextual"/>
         </w:rPr>
       </w:pPr>
-      <w:hyperlink w:anchor="_Toc200478372" w:history="1">
+      <w:hyperlink w:anchor="_Toc200552247" w:history="1">
         <w:r>
           <w:rPr>
             <w:rStyle w:val="Hyperlink"/>
@@ -7476,7 +7860,7 @@
             <w:noProof/>
             <w:webHidden/>
           </w:rPr>
-          <w:instrText xml:space="preserve"> PAGEREF _Toc200478372 \h </w:instrText>
+          <w:instrText xml:space="preserve"> PAGEREF _Toc200552247 \h </w:instrText>
         </w:r>
         <w:r>
           <w:rPr>
@@ -7496,7 +7880,7 @@
             <w:noProof/>
             <w:webHidden/>
           </w:rPr>
-          <w:t>32</w:t>
+          <w:t>35</w:t>
         </w:r>
         <w:r>
           <w:rPr>
@@ -7526,7 +7910,7 @@
           <w14:ligatures w14:val="standardContextual"/>
         </w:rPr>
       </w:pPr>
-      <w:hyperlink w:anchor="_Toc200478373" w:history="1">
+      <w:hyperlink w:anchor="_Toc200552248" w:history="1">
         <w:r>
           <w:rPr>
             <w:rStyle w:val="Hyperlink"/>
@@ -7576,7 +7960,7 @@
             <w:noProof/>
             <w:webHidden/>
           </w:rPr>
-          <w:instrText xml:space="preserve"> PAGEREF _Toc200478373 \h </w:instrText>
+          <w:instrText xml:space="preserve"> PAGEREF _Toc200552248 \h </w:instrText>
         </w:r>
         <w:r>
           <w:rPr>
@@ -7596,7 +7980,7 @@
             <w:noProof/>
             <w:webHidden/>
           </w:rPr>
-          <w:t>32</w:t>
+          <w:t>35</w:t>
         </w:r>
         <w:r>
           <w:rPr>
@@ -7626,7 +8010,7 @@
           <w14:ligatures w14:val="standardContextual"/>
         </w:rPr>
       </w:pPr>
-      <w:hyperlink w:anchor="_Toc200478374" w:history="1">
+      <w:hyperlink w:anchor="_Toc200552249" w:history="1">
         <w:r>
           <w:rPr>
             <w:rStyle w:val="Hyperlink"/>
@@ -7676,7 +8060,7 @@
             <w:noProof/>
             <w:webHidden/>
           </w:rPr>
-          <w:instrText xml:space="preserve"> PAGEREF _Toc200478374 \h </w:instrText>
+          <w:instrText xml:space="preserve"> PAGEREF _Toc200552249 \h </w:instrText>
         </w:r>
         <w:r>
           <w:rPr>
@@ -7696,7 +8080,7 @@
             <w:noProof/>
             <w:webHidden/>
           </w:rPr>
-          <w:t>32</w:t>
+          <w:t>35</w:t>
         </w:r>
         <w:r>
           <w:rPr>
@@ -7726,7 +8110,7 @@
           <w14:ligatures w14:val="standardContextual"/>
         </w:rPr>
       </w:pPr>
-      <w:hyperlink w:anchor="_Toc200478375" w:history="1">
+      <w:hyperlink w:anchor="_Toc200552250" w:history="1">
         <w:r>
           <w:rPr>
             <w:rStyle w:val="Hyperlink"/>
@@ -7776,7 +8160,7 @@
             <w:noProof/>
             <w:webHidden/>
           </w:rPr>
-          <w:instrText xml:space="preserve"> PAGEREF _Toc200478375 \h </w:instrText>
+          <w:instrText xml:space="preserve"> PAGEREF _Toc200552250 \h </w:instrText>
         </w:r>
         <w:r>
           <w:rPr>
@@ -7796,7 +8180,7 @@
             <w:noProof/>
             <w:webHidden/>
           </w:rPr>
-          <w:t>34</w:t>
+          <w:t>37</w:t>
         </w:r>
         <w:r>
           <w:rPr>
@@ -7826,7 +8210,7 @@
           <w14:ligatures w14:val="standardContextual"/>
         </w:rPr>
       </w:pPr>
-      <w:hyperlink w:anchor="_Toc200478376" w:history="1">
+      <w:hyperlink w:anchor="_Toc200552251" w:history="1">
         <w:r>
           <w:rPr>
             <w:rStyle w:val="Hyperlink"/>
@@ -7876,7 +8260,7 @@
             <w:noProof/>
             <w:webHidden/>
           </w:rPr>
-          <w:instrText xml:space="preserve"> PAGEREF _Toc200478376 \h </w:instrText>
+          <w:instrText xml:space="preserve"> PAGEREF _Toc200552251 \h </w:instrText>
         </w:r>
         <w:r>
           <w:rPr>
@@ -7896,7 +8280,7 @@
             <w:noProof/>
             <w:webHidden/>
           </w:rPr>
-          <w:t>34</w:t>
+          <w:t>37</w:t>
         </w:r>
         <w:r>
           <w:rPr>
@@ -7926,7 +8310,7 @@
           <w14:ligatures w14:val="standardContextual"/>
         </w:rPr>
       </w:pPr>
-      <w:hyperlink w:anchor="_Toc200478377" w:history="1">
+      <w:hyperlink w:anchor="_Toc200552252" w:history="1">
         <w:r>
           <w:rPr>
             <w:rStyle w:val="Hyperlink"/>
@@ -7976,7 +8360,7 @@
             <w:noProof/>
             <w:webHidden/>
           </w:rPr>
-          <w:instrText xml:space="preserve"> PAGEREF _Toc200478377 \h </w:instrText>
+          <w:instrText xml:space="preserve"> PAGEREF _Toc200552252 \h </w:instrText>
         </w:r>
         <w:r>
           <w:rPr>
@@ -7996,7 +8380,7 @@
             <w:noProof/>
             <w:webHidden/>
           </w:rPr>
-          <w:t>34</w:t>
+          <w:t>37</w:t>
         </w:r>
         <w:r>
           <w:rPr>
@@ -8025,7 +8409,7 @@
           <w14:ligatures w14:val="standardContextual"/>
         </w:rPr>
       </w:pPr>
-      <w:hyperlink w:anchor="_Toc200478378" w:history="1">
+      <w:hyperlink w:anchor="_Toc200552253" w:history="1">
         <w:r>
           <w:rPr>
             <w:rStyle w:val="Hyperlink"/>
@@ -8053,7 +8437,7 @@
             <w:noProof/>
             <w:webHidden/>
           </w:rPr>
-          <w:instrText xml:space="preserve"> PAGEREF _Toc200478378 \h </w:instrText>
+          <w:instrText xml:space="preserve"> PAGEREF _Toc200552253 \h </w:instrText>
         </w:r>
         <w:r>
           <w:rPr>
@@ -8073,7 +8457,7 @@
             <w:noProof/>
             <w:webHidden/>
           </w:rPr>
-          <w:t>35</w:t>
+          <w:t>38</w:t>
         </w:r>
         <w:r>
           <w:rPr>
@@ -8102,7 +8486,7 @@
           <w14:ligatures w14:val="standardContextual"/>
         </w:rPr>
       </w:pPr>
-      <w:hyperlink w:anchor="_Toc200478379" w:history="1">
+      <w:hyperlink w:anchor="_Toc200552254" w:history="1">
         <w:r>
           <w:rPr>
             <w:rStyle w:val="Hyperlink"/>
@@ -8130,7 +8514,7 @@
             <w:noProof/>
             <w:webHidden/>
           </w:rPr>
-          <w:instrText xml:space="preserve"> PAGEREF _Toc200478379 \h </w:instrText>
+          <w:instrText xml:space="preserve"> PAGEREF _Toc200552254 \h </w:instrText>
         </w:r>
         <w:r>
           <w:rPr>
@@ -8150,7 +8534,7 @@
             <w:noProof/>
             <w:webHidden/>
           </w:rPr>
-          <w:t>37</w:t>
+          <w:t>40</w:t>
         </w:r>
         <w:r>
           <w:rPr>
@@ -8173,7 +8557,6 @@
           <w:bCs/>
           <w:noProof/>
         </w:rPr>
-        <w:lastRenderedPageBreak/>
         <w:fldChar w:fldCharType="end"/>
       </w:r>
     </w:p>
@@ -8184,13 +8567,36 @@
         </w:tabs>
         <w:spacing w:line="240" w:lineRule="auto"/>
         <w:jc w:val="center"/>
-      </w:pPr>
-      <w:r>
         <w:rPr>
           <w:b/>
           <w:bCs/>
           <w:sz w:val="36"/>
         </w:rPr>
+      </w:pPr>
+      <w:r>
+        <w:rPr>
+          <w:b/>
+          <w:bCs/>
+          <w:sz w:val="36"/>
+        </w:rPr>
+        <w:br w:type="page"/>
+      </w:r>
+    </w:p>
+    <w:p>
+      <w:pPr>
+        <w:tabs>
+          <w:tab w:val="right" w:leader="dot" w:pos="8460"/>
+        </w:tabs>
+        <w:spacing w:line="240" w:lineRule="auto"/>
+        <w:jc w:val="center"/>
+      </w:pPr>
+      <w:r>
+        <w:rPr>
+          <w:b/>
+          <w:bCs/>
+          <w:sz w:val="36"/>
+        </w:rPr>
+        <w:lastRenderedPageBreak/>
         <w:t>List of Illustrations</w:t>
       </w:r>
       <w:r>
@@ -8252,7 +8658,7 @@
           <w14:ligatures w14:val="standardContextual"/>
         </w:rPr>
       </w:pPr>
-      <w:hyperlink w:anchor="_Toc200468371" w:history="1">
+      <w:hyperlink w:anchor="_Toc200552255" w:history="1">
         <w:r>
           <w:rPr>
             <w:rStyle w:val="Hyperlink"/>
@@ -8279,7 +8685,7 @@
             <w:noProof/>
             <w:webHidden/>
           </w:rPr>
-          <w:instrText xml:space="preserve"> PAGEREF _Toc200468371 \h </w:instrText>
+          <w:instrText xml:space="preserve"> PAGEREF _Toc200552255 \h </w:instrText>
         </w:r>
         <w:r>
           <w:rPr>
@@ -8321,7 +8727,7 @@
           <w14:ligatures w14:val="standardContextual"/>
         </w:rPr>
       </w:pPr>
-      <w:hyperlink w:anchor="_Toc200468372" w:history="1">
+      <w:hyperlink w:anchor="_Toc200552256" w:history="1">
         <w:r>
           <w:rPr>
             <w:rStyle w:val="Hyperlink"/>
@@ -8348,7 +8754,7 @@
             <w:noProof/>
             <w:webHidden/>
           </w:rPr>
-          <w:instrText xml:space="preserve"> PAGEREF _Toc200468372 \h </w:instrText>
+          <w:instrText xml:space="preserve"> PAGEREF _Toc200552256 \h </w:instrText>
         </w:r>
         <w:r>
           <w:rPr>
@@ -8390,7 +8796,7 @@
           <w14:ligatures w14:val="standardContextual"/>
         </w:rPr>
       </w:pPr>
-      <w:hyperlink w:anchor="_Toc200468373" w:history="1">
+      <w:hyperlink w:anchor="_Toc200552257" w:history="1">
         <w:r>
           <w:rPr>
             <w:rStyle w:val="Hyperlink"/>
@@ -8417,7 +8823,7 @@
             <w:noProof/>
             <w:webHidden/>
           </w:rPr>
-          <w:instrText xml:space="preserve"> PAGEREF _Toc200468373 \h </w:instrText>
+          <w:instrText xml:space="preserve"> PAGEREF _Toc200552257 \h </w:instrText>
         </w:r>
         <w:r>
           <w:rPr>
@@ -8459,7 +8865,7 @@
           <w14:ligatures w14:val="standardContextual"/>
         </w:rPr>
       </w:pPr>
-      <w:hyperlink w:anchor="_Toc200468374" w:history="1">
+      <w:hyperlink w:anchor="_Toc200552258" w:history="1">
         <w:r>
           <w:rPr>
             <w:rStyle w:val="Hyperlink"/>
@@ -8486,7 +8892,7 @@
             <w:noProof/>
             <w:webHidden/>
           </w:rPr>
-          <w:instrText xml:space="preserve"> PAGEREF _Toc200468374 \h </w:instrText>
+          <w:instrText xml:space="preserve"> PAGEREF _Toc200552258 \h </w:instrText>
         </w:r>
         <w:r>
           <w:rPr>
@@ -8528,7 +8934,7 @@
           <w14:ligatures w14:val="standardContextual"/>
         </w:rPr>
       </w:pPr>
-      <w:hyperlink w:anchor="_Toc200468375" w:history="1">
+      <w:hyperlink w:anchor="_Toc200552259" w:history="1">
         <w:r>
           <w:rPr>
             <w:rStyle w:val="Hyperlink"/>
@@ -8555,7 +8961,7 @@
             <w:noProof/>
             <w:webHidden/>
           </w:rPr>
-          <w:instrText xml:space="preserve"> PAGEREF _Toc200468375 \h </w:instrText>
+          <w:instrText xml:space="preserve"> PAGEREF _Toc200552259 \h </w:instrText>
         </w:r>
         <w:r>
           <w:rPr>
@@ -8597,7 +9003,7 @@
           <w14:ligatures w14:val="standardContextual"/>
         </w:rPr>
       </w:pPr>
-      <w:hyperlink w:anchor="_Toc200468376" w:history="1">
+      <w:hyperlink w:anchor="_Toc200552260" w:history="1">
         <w:r>
           <w:rPr>
             <w:rStyle w:val="Hyperlink"/>
@@ -8624,7 +9030,7 @@
             <w:noProof/>
             <w:webHidden/>
           </w:rPr>
-          <w:instrText xml:space="preserve"> PAGEREF _Toc200468376 \h </w:instrText>
+          <w:instrText xml:space="preserve"> PAGEREF _Toc200552260 \h </w:instrText>
         </w:r>
         <w:r>
           <w:rPr>
@@ -8666,7 +9072,7 @@
           <w14:ligatures w14:val="standardContextual"/>
         </w:rPr>
       </w:pPr>
-      <w:hyperlink w:anchor="_Toc200468377" w:history="1">
+      <w:hyperlink w:anchor="_Toc200552261" w:history="1">
         <w:r>
           <w:rPr>
             <w:rStyle w:val="Hyperlink"/>
@@ -8693,7 +9099,7 @@
             <w:noProof/>
             <w:webHidden/>
           </w:rPr>
-          <w:instrText xml:space="preserve"> PAGEREF _Toc200468377 \h </w:instrText>
+          <w:instrText xml:space="preserve"> PAGEREF _Toc200552261 \h </w:instrText>
         </w:r>
         <w:r>
           <w:rPr>
@@ -8714,6 +9120,75 @@
             <w:webHidden/>
           </w:rPr>
           <w:t>18</w:t>
+        </w:r>
+        <w:r>
+          <w:rPr>
+            <w:noProof/>
+            <w:webHidden/>
+          </w:rPr>
+          <w:fldChar w:fldCharType="end"/>
+        </w:r>
+      </w:hyperlink>
+    </w:p>
+    <w:p>
+      <w:pPr>
+        <w:pStyle w:val="TableofFigures"/>
+        <w:rPr>
+          <w:rFonts w:asciiTheme="minorHAnsi" w:eastAsiaTheme="minorEastAsia" w:hAnsiTheme="minorHAnsi" w:cstheme="minorBidi"/>
+          <w:noProof/>
+          <w:kern w:val="2"/>
+          <w:lang w:val="en-RU" w:eastAsia="en-GB"/>
+          <w14:ligatures w14:val="standardContextual"/>
+        </w:rPr>
+      </w:pPr>
+      <w:hyperlink w:anchor="_Toc200552262" w:history="1">
+        <w:r>
+          <w:rPr>
+            <w:rStyle w:val="Hyperlink"/>
+            <w:noProof/>
+          </w:rPr>
+          <w:t>Figure 8. Experiments Folder Hierarchy</w:t>
+        </w:r>
+        <w:r>
+          <w:rPr>
+            <w:noProof/>
+            <w:webHidden/>
+          </w:rPr>
+          <w:tab/>
+        </w:r>
+        <w:r>
+          <w:rPr>
+            <w:noProof/>
+            <w:webHidden/>
+          </w:rPr>
+          <w:fldChar w:fldCharType="begin"/>
+        </w:r>
+        <w:r>
+          <w:rPr>
+            <w:noProof/>
+            <w:webHidden/>
+          </w:rPr>
+          <w:instrText xml:space="preserve"> PAGEREF _Toc200552262 \h </w:instrText>
+        </w:r>
+        <w:r>
+          <w:rPr>
+            <w:noProof/>
+            <w:webHidden/>
+          </w:rPr>
+        </w:r>
+        <w:r>
+          <w:rPr>
+            <w:noProof/>
+            <w:webHidden/>
+          </w:rPr>
+          <w:fldChar w:fldCharType="separate"/>
+        </w:r>
+        <w:r>
+          <w:rPr>
+            <w:noProof/>
+            <w:webHidden/>
+          </w:rPr>
+          <w:t>31</w:t>
         </w:r>
         <w:r>
           <w:rPr>
@@ -9010,7 +9485,7 @@
         <w:pStyle w:val="Heading1"/>
       </w:pPr>
       <w:bookmarkStart w:id="0" w:name="_Toc96337588"/>
-      <w:bookmarkStart w:id="1" w:name="_Toc200478310"/>
+      <w:bookmarkStart w:id="1" w:name="_Toc200552181"/>
       <w:r>
         <w:lastRenderedPageBreak/>
         <w:t>Introduction</w:t>
@@ -9023,7 +9498,7 @@
         <w:pStyle w:val="Heading2"/>
         <w:ind w:left="0" w:firstLine="0"/>
       </w:pPr>
-      <w:bookmarkStart w:id="2" w:name="_Toc200478311"/>
+      <w:bookmarkStart w:id="2" w:name="_Toc200552182"/>
       <w:r>
         <w:t>Motivation</w:t>
       </w:r>
@@ -9221,7 +9696,7 @@
       <w:pPr>
         <w:pStyle w:val="Heading2"/>
       </w:pPr>
-      <w:bookmarkStart w:id="3" w:name="_Toc200478312"/>
+      <w:bookmarkStart w:id="3" w:name="_Toc200552183"/>
       <w:r>
         <w:t>Problem Statement</w:t>
       </w:r>
@@ -9266,7 +9741,7 @@
       <w:pPr>
         <w:pStyle w:val="Heading2"/>
       </w:pPr>
-      <w:bookmarkStart w:id="4" w:name="_Toc200478313"/>
+      <w:bookmarkStart w:id="4" w:name="_Toc200552184"/>
       <w:r>
         <w:lastRenderedPageBreak/>
         <w:t xml:space="preserve">Project </w:t>
@@ -9341,7 +9816,7 @@
       <w:pPr>
         <w:pStyle w:val="Heading2"/>
       </w:pPr>
-      <w:bookmarkStart w:id="5" w:name="_Toc200478314"/>
+      <w:bookmarkStart w:id="5" w:name="_Toc200552185"/>
       <w:r>
         <w:t>Scope and Limitations</w:t>
       </w:r>
@@ -9474,7 +9949,7 @@
       <w:pPr>
         <w:pStyle w:val="Heading2"/>
       </w:pPr>
-      <w:bookmarkStart w:id="6" w:name="_Toc200478315"/>
+      <w:bookmarkStart w:id="6" w:name="_Toc200552186"/>
       <w:r>
         <w:t>Structure of Report</w:t>
       </w:r>
@@ -9783,7 +10258,7 @@
       <w:pPr>
         <w:pStyle w:val="Heading1"/>
       </w:pPr>
-      <w:bookmarkStart w:id="7" w:name="_Toc200478316"/>
+      <w:bookmarkStart w:id="7" w:name="_Toc200552187"/>
       <w:r>
         <w:lastRenderedPageBreak/>
         <w:t xml:space="preserve">Theoretical </w:t>
@@ -9797,7 +10272,7 @@
       <w:pPr>
         <w:pStyle w:val="Heading2"/>
       </w:pPr>
-      <w:bookmarkStart w:id="8" w:name="_Toc200478317"/>
+      <w:bookmarkStart w:id="8" w:name="_Toc200552188"/>
       <w:r>
         <w:t>Characteristics of Streaming Data</w:t>
       </w:r>
@@ -9925,7 +10400,7 @@
       <w:pPr>
         <w:pStyle w:val="Heading3"/>
       </w:pPr>
-      <w:bookmarkStart w:id="9" w:name="_Toc200478318"/>
+      <w:bookmarkStart w:id="9" w:name="_Toc200552189"/>
       <w:r>
         <w:t>Volume</w:t>
       </w:r>
@@ -9962,7 +10437,7 @@
         <w:lastRenderedPageBreak/>
         <w:t xml:space="preserve"> </w:t>
       </w:r>
-      <w:bookmarkStart w:id="10" w:name="_Toc200478319"/>
+      <w:bookmarkStart w:id="10" w:name="_Toc200552190"/>
       <w:r>
         <w:t>Velocity</w:t>
       </w:r>
@@ -10016,7 +10491,7 @@
       <w:pPr>
         <w:pStyle w:val="Heading3"/>
       </w:pPr>
-      <w:bookmarkStart w:id="11" w:name="_Toc200478320"/>
+      <w:bookmarkStart w:id="11" w:name="_Toc200552191"/>
       <w:r>
         <w:t>Variety</w:t>
       </w:r>
@@ -10043,7 +10518,7 @@
       <w:pPr>
         <w:pStyle w:val="Heading3"/>
       </w:pPr>
-      <w:bookmarkStart w:id="12" w:name="_Toc200478321"/>
+      <w:bookmarkStart w:id="12" w:name="_Toc200552192"/>
       <w:r>
         <w:t>Veracity</w:t>
       </w:r>
@@ -10076,7 +10551,7 @@
       <w:pPr>
         <w:pStyle w:val="Heading3"/>
       </w:pPr>
-      <w:bookmarkStart w:id="13" w:name="_Toc200478322"/>
+      <w:bookmarkStart w:id="13" w:name="_Toc200552193"/>
       <w:r>
         <w:t>Value</w:t>
       </w:r>
@@ -10124,7 +10599,7 @@
       <w:pPr>
         <w:pStyle w:val="Heading3"/>
       </w:pPr>
-      <w:bookmarkStart w:id="14" w:name="_Toc200478323"/>
+      <w:bookmarkStart w:id="14" w:name="_Toc200552194"/>
       <w:r>
         <w:lastRenderedPageBreak/>
         <w:t>Variability</w:t>
@@ -10143,7 +10618,7 @@
       <w:pPr>
         <w:pStyle w:val="Heading3"/>
       </w:pPr>
-      <w:bookmarkStart w:id="15" w:name="_Toc200478324"/>
+      <w:bookmarkStart w:id="15" w:name="_Toc200552195"/>
       <w:r>
         <w:t>Visualization</w:t>
       </w:r>
@@ -10187,7 +10662,7 @@
       <w:pPr>
         <w:pStyle w:val="Heading3"/>
       </w:pPr>
-      <w:bookmarkStart w:id="16" w:name="_Toc200478325"/>
+      <w:bookmarkStart w:id="16" w:name="_Toc200552196"/>
       <w:r>
         <w:t>Vulnerability</w:t>
       </w:r>
@@ -10205,7 +10680,7 @@
       <w:pPr>
         <w:pStyle w:val="Heading3"/>
       </w:pPr>
-      <w:bookmarkStart w:id="17" w:name="_Toc200478326"/>
+      <w:bookmarkStart w:id="17" w:name="_Toc200552197"/>
       <w:r>
         <w:t>Volatility</w:t>
       </w:r>
@@ -10223,7 +10698,7 @@
       <w:pPr>
         <w:pStyle w:val="Heading2"/>
       </w:pPr>
-      <w:bookmarkStart w:id="18" w:name="_Toc200478327"/>
+      <w:bookmarkStart w:id="18" w:name="_Toc200552198"/>
       <w:r>
         <w:t>Challenges in Real-Time Summarization</w:t>
       </w:r>
@@ -10277,7 +10752,7 @@
       <w:pPr>
         <w:pStyle w:val="Heading2"/>
       </w:pPr>
-      <w:bookmarkStart w:id="19" w:name="_Toc200478328"/>
+      <w:bookmarkStart w:id="19" w:name="_Toc200552199"/>
       <w:r>
         <w:lastRenderedPageBreak/>
         <w:t>Count-Min Sketch Approach</w:t>
@@ -10330,7 +10805,7 @@
       <w:pPr>
         <w:pStyle w:val="Heading3"/>
       </w:pPr>
-      <w:bookmarkStart w:id="20" w:name="_Toc200478329"/>
+      <w:bookmarkStart w:id="20" w:name="_Toc200552200"/>
       <w:r>
         <w:t>2D array of counters</w:t>
       </w:r>
@@ -10444,7 +10919,7 @@
       <w:pPr>
         <w:pStyle w:val="Heading3"/>
       </w:pPr>
-      <w:bookmarkStart w:id="21" w:name="_Toc200478330"/>
+      <w:bookmarkStart w:id="21" w:name="_Toc200552201"/>
       <w:r>
         <w:t>Hash functions</w:t>
       </w:r>
@@ -10532,7 +11007,7 @@
       <w:pPr>
         <w:pStyle w:val="Heading3"/>
       </w:pPr>
-      <w:bookmarkStart w:id="22" w:name="_Toc200478331"/>
+      <w:bookmarkStart w:id="22" w:name="_Toc200552202"/>
       <w:r>
         <w:t>Add method</w:t>
       </w:r>
@@ -11141,7 +11616,7 @@
       <w:pPr>
         <w:pStyle w:val="Heading3"/>
       </w:pPr>
-      <w:bookmarkStart w:id="23" w:name="_Toc200478332"/>
+      <w:bookmarkStart w:id="23" w:name="_Toc200552203"/>
       <w:r>
         <w:rPr>
           <w:lang w:val="en-US"/>
@@ -11389,7 +11864,7 @@
       <w:pPr>
         <w:pStyle w:val="Heading3"/>
       </w:pPr>
-      <w:bookmarkStart w:id="24" w:name="_Toc200478333"/>
+      <w:bookmarkStart w:id="24" w:name="_Toc200552204"/>
       <w:r>
         <w:t>Count-Min Sketch Example</w:t>
       </w:r>
@@ -11550,7 +12025,7 @@
         <w:pStyle w:val="Caption"/>
       </w:pPr>
       <w:bookmarkStart w:id="25" w:name="_Toc200305483"/>
-      <w:bookmarkStart w:id="26" w:name="_Toc200468371"/>
+      <w:bookmarkStart w:id="26" w:name="_Toc200552255"/>
       <w:r>
         <w:t xml:space="preserve">Figure </w:t>
       </w:r>
@@ -12083,7 +12558,7 @@
         </w:rPr>
       </w:pPr>
       <w:bookmarkStart w:id="27" w:name="_Toc200305484"/>
-      <w:bookmarkStart w:id="28" w:name="_Toc200468372"/>
+      <w:bookmarkStart w:id="28" w:name="_Toc200552256"/>
       <w:r>
         <w:t xml:space="preserve">Figure </w:t>
       </w:r>
@@ -12510,7 +12985,7 @@
         </w:rPr>
       </w:pPr>
       <w:bookmarkStart w:id="29" w:name="_Toc200305485"/>
-      <w:bookmarkStart w:id="30" w:name="_Toc200468373"/>
+      <w:bookmarkStart w:id="30" w:name="_Toc200552257"/>
       <w:r>
         <w:t xml:space="preserve">Figure </w:t>
       </w:r>
@@ -12725,7 +13200,7 @@
         </w:rPr>
       </w:pPr>
       <w:bookmarkStart w:id="31" w:name="_Toc200305486"/>
-      <w:bookmarkStart w:id="32" w:name="_Toc200468374"/>
+      <w:bookmarkStart w:id="32" w:name="_Toc200552258"/>
       <w:r>
         <w:t xml:space="preserve">Figure </w:t>
       </w:r>
@@ -13078,7 +13553,7 @@
       <w:pPr>
         <w:pStyle w:val="Caption"/>
       </w:pPr>
-      <w:bookmarkStart w:id="33" w:name="_Toc200468375"/>
+      <w:bookmarkStart w:id="33" w:name="_Toc200552259"/>
       <w:r>
         <w:t xml:space="preserve">Figure </w:t>
       </w:r>
@@ -13331,7 +13806,7 @@
           <w:lang w:val="en-US"/>
         </w:rPr>
       </w:pPr>
-      <w:bookmarkStart w:id="34" w:name="_Toc200468376"/>
+      <w:bookmarkStart w:id="34" w:name="_Toc200552260"/>
       <w:r>
         <w:t xml:space="preserve">Figure </w:t>
       </w:r>
@@ -13537,7 +14012,7 @@
       <w:pPr>
         <w:pStyle w:val="Heading3"/>
       </w:pPr>
-      <w:bookmarkStart w:id="35" w:name="_Toc200478334"/>
+      <w:bookmarkStart w:id="35" w:name="_Toc200552205"/>
       <w:r>
         <w:t>Count-Min Sketch Characteristics</w:t>
       </w:r>
@@ -14441,7 +14916,7 @@
       <w:pPr>
         <w:pStyle w:val="Heading1"/>
       </w:pPr>
-      <w:bookmarkStart w:id="36" w:name="_Toc200478335"/>
+      <w:bookmarkStart w:id="36" w:name="_Toc200552206"/>
       <w:r>
         <w:lastRenderedPageBreak/>
         <w:t>Framework Architecture</w:t>
@@ -14452,7 +14927,7 @@
       <w:pPr>
         <w:pStyle w:val="Heading2"/>
       </w:pPr>
-      <w:bookmarkStart w:id="37" w:name="_Toc200478336"/>
+      <w:bookmarkStart w:id="37" w:name="_Toc200552207"/>
       <w:r>
         <w:t>Technology Stack</w:t>
       </w:r>
@@ -14462,7 +14937,7 @@
       <w:pPr>
         <w:pStyle w:val="Heading3"/>
       </w:pPr>
-      <w:bookmarkStart w:id="38" w:name="_Toc200478337"/>
+      <w:bookmarkStart w:id="38" w:name="_Toc200552208"/>
       <w:r>
         <w:t xml:space="preserve">Programming </w:t>
       </w:r>
@@ -14525,7 +15000,7 @@
       <w:pPr>
         <w:pStyle w:val="Heading3"/>
       </w:pPr>
-      <w:bookmarkStart w:id="39" w:name="_Toc200478338"/>
+      <w:bookmarkStart w:id="39" w:name="_Toc200552209"/>
       <w:r>
         <w:t xml:space="preserve">Core </w:t>
       </w:r>
@@ -14658,7 +15133,7 @@
       <w:pPr>
         <w:pStyle w:val="Heading3"/>
       </w:pPr>
-      <w:bookmarkStart w:id="40" w:name="_Toc200478339"/>
+      <w:bookmarkStart w:id="40" w:name="_Toc200552210"/>
       <w:r>
         <w:t>We</w:t>
       </w:r>
@@ -14782,7 +15257,7 @@
       <w:pPr>
         <w:pStyle w:val="Heading3"/>
       </w:pPr>
-      <w:bookmarkStart w:id="41" w:name="_Toc200478340"/>
+      <w:bookmarkStart w:id="41" w:name="_Toc200552211"/>
       <w:r>
         <w:lastRenderedPageBreak/>
         <w:t>Additional Libraries</w:t>
@@ -14855,7 +15330,7 @@
       <w:pPr>
         <w:pStyle w:val="Heading2"/>
       </w:pPr>
-      <w:bookmarkStart w:id="42" w:name="_Toc200478341"/>
+      <w:bookmarkStart w:id="42" w:name="_Toc200552212"/>
       <w:r>
         <w:t>Modular Design Overview</w:t>
       </w:r>
@@ -15248,7 +15723,18 @@
         <w:t xml:space="preserve"> periodically</w:t>
       </w:r>
       <w:r>
-        <w:t xml:space="preserve"> writes evaluation results in JSON format to Experiment Results folder. </w:t>
+        <w:t xml:space="preserve"> writes evaluation results in </w:t>
+      </w:r>
+      <m:oMath>
+        <m:r>
+          <w:rPr>
+            <w:rFonts w:ascii="Cambria Math" w:hAnsi="Cambria Math"/>
+          </w:rPr>
+          <m:t>.json</m:t>
+        </m:r>
+      </m:oMath>
+      <w:r>
+        <w:t xml:space="preserve"> format to Experiment Results folder. </w:t>
       </w:r>
       <w:r>
         <w:t>It a</w:t>
@@ -15310,7 +15796,24 @@
         <w:t>reads the</w:t>
       </w:r>
       <w:r>
-        <w:t xml:space="preserve"> JSON </w:t>
+        <w:t xml:space="preserve"> </w:t>
+      </w:r>
+      <m:oMath>
+        <m:r>
+          <w:rPr>
+            <w:rFonts w:ascii="Cambria Math" w:hAnsi="Cambria Math"/>
+          </w:rPr>
+          <m:t>.</m:t>
+        </m:r>
+        <m:r>
+          <w:rPr>
+            <w:rFonts w:ascii="Cambria Math" w:hAnsi="Cambria Math"/>
+          </w:rPr>
+          <m:t>json</m:t>
+        </m:r>
+      </m:oMath>
+      <w:r>
+        <w:t xml:space="preserve"> </w:t>
       </w:r>
       <w:r>
         <w:t>results from the</w:t>
@@ -15413,7 +15916,7 @@
       <w:pPr>
         <w:pStyle w:val="Caption"/>
       </w:pPr>
-      <w:bookmarkStart w:id="43" w:name="_Toc200468377"/>
+      <w:bookmarkStart w:id="43" w:name="_Toc200552261"/>
       <w:r>
         <w:t xml:space="preserve">Figure </w:t>
       </w:r>
@@ -15444,7 +15947,7 @@
       <w:pPr>
         <w:pStyle w:val="Heading2"/>
       </w:pPr>
-      <w:bookmarkStart w:id="44" w:name="_Toc200478342"/>
+      <w:bookmarkStart w:id="44" w:name="_Toc200552213"/>
       <w:r>
         <w:t xml:space="preserve">Stream </w:t>
       </w:r>
@@ -15663,7 +16166,7 @@
       <w:pPr>
         <w:pStyle w:val="Heading3"/>
       </w:pPr>
-      <w:bookmarkStart w:id="45" w:name="_Toc200478343"/>
+      <w:bookmarkStart w:id="45" w:name="_Toc200552214"/>
       <w:r>
         <w:t xml:space="preserve">Dataset </w:t>
       </w:r>
@@ -15820,7 +16323,7 @@
       <w:pPr>
         <w:pStyle w:val="Heading3"/>
       </w:pPr>
-      <w:bookmarkStart w:id="46" w:name="_Toc200478344"/>
+      <w:bookmarkStart w:id="46" w:name="_Toc200552215"/>
       <w:r>
         <w:t>Random Stream Simulator</w:t>
       </w:r>
@@ -15950,7 +16453,7 @@
       <w:pPr>
         <w:pStyle w:val="Heading2"/>
       </w:pPr>
-      <w:bookmarkStart w:id="47" w:name="_Toc200478345"/>
+      <w:bookmarkStart w:id="47" w:name="_Toc200552216"/>
       <w:r>
         <w:lastRenderedPageBreak/>
         <w:t>Datasets</w:t>
@@ -15996,7 +16499,7 @@
       <w:pPr>
         <w:pStyle w:val="Heading3"/>
       </w:pPr>
-      <w:bookmarkStart w:id="48" w:name="_Toc200478346"/>
+      <w:bookmarkStart w:id="48" w:name="_Toc200552217"/>
       <w:r>
         <w:t>FIFA World Cup 2018 Tweets</w:t>
       </w:r>
@@ -16728,7 +17231,7 @@
       <w:pPr>
         <w:pStyle w:val="Heading3"/>
       </w:pPr>
-      <w:bookmarkStart w:id="50" w:name="_Toc200478347"/>
+      <w:bookmarkStart w:id="50" w:name="_Toc200552218"/>
       <w:proofErr w:type="spellStart"/>
       <w:r>
         <w:t>uchoice-</w:t>
@@ -17218,7 +17721,7 @@
       <w:pPr>
         <w:pStyle w:val="Heading2"/>
       </w:pPr>
-      <w:bookmarkStart w:id="52" w:name="_Toc200478348"/>
+      <w:bookmarkStart w:id="52" w:name="_Toc200552219"/>
       <w:r>
         <w:t>Ground Truth Module</w:t>
       </w:r>
@@ -17280,7 +17783,7 @@
       <w:pPr>
         <w:pStyle w:val="Heading3"/>
       </w:pPr>
-      <w:bookmarkStart w:id="53" w:name="_Toc200478349"/>
+      <w:bookmarkStart w:id="53" w:name="_Toc200552220"/>
       <w:r>
         <w:t>Standard Truth</w:t>
       </w:r>
@@ -17306,7 +17809,7 @@
       <w:pPr>
         <w:pStyle w:val="Heading3"/>
       </w:pPr>
-      <w:bookmarkStart w:id="54" w:name="_Toc200478350"/>
+      <w:bookmarkStart w:id="54" w:name="_Toc200552221"/>
       <w:r>
         <w:t>Decaying</w:t>
       </w:r>
@@ -17392,7 +17895,7 @@
       <w:pPr>
         <w:pStyle w:val="Heading2"/>
       </w:pPr>
-      <w:bookmarkStart w:id="55" w:name="_Toc200478351"/>
+      <w:bookmarkStart w:id="55" w:name="_Toc200552222"/>
       <w:r>
         <w:lastRenderedPageBreak/>
         <w:t>Algorithms Module</w:t>
@@ -17720,7 +18223,7 @@
       <w:pPr>
         <w:pStyle w:val="Heading3"/>
       </w:pPr>
-      <w:bookmarkStart w:id="56" w:name="_Toc200478352"/>
+      <w:bookmarkStart w:id="56" w:name="_Toc200552223"/>
       <w:r>
         <w:t>Count-Min Sketch</w:t>
       </w:r>
@@ -18510,7 +19013,7 @@
       <w:pPr>
         <w:pStyle w:val="Heading3"/>
       </w:pPr>
-      <w:bookmarkStart w:id="57" w:name="_Toc200478353"/>
+      <w:bookmarkStart w:id="57" w:name="_Toc200552224"/>
       <w:r>
         <w:t xml:space="preserve">Conservative </w:t>
       </w:r>
@@ -19627,7 +20130,7 @@
       <w:pPr>
         <w:pStyle w:val="Heading3"/>
       </w:pPr>
-      <w:bookmarkStart w:id="58" w:name="_Toc200478354"/>
+      <w:bookmarkStart w:id="58" w:name="_Toc200552225"/>
       <w:r>
         <w:t>Count-</w:t>
       </w:r>
@@ -19668,7 +20171,7 @@
       <w:pPr>
         <w:pStyle w:val="Heading3"/>
       </w:pPr>
-      <w:bookmarkStart w:id="59" w:name="_Toc200478355"/>
+      <w:bookmarkStart w:id="59" w:name="_Toc200552226"/>
       <w:r>
         <w:lastRenderedPageBreak/>
         <w:t>Count</w:t>
@@ -19710,7 +20213,7 @@
       <w:pPr>
         <w:pStyle w:val="Heading3"/>
       </w:pPr>
-      <w:bookmarkStart w:id="60" w:name="_Toc200478356"/>
+      <w:bookmarkStart w:id="60" w:name="_Toc200552227"/>
       <w:r>
         <w:t xml:space="preserve">Hierarchical </w:t>
       </w:r>
@@ -19748,7 +20251,7 @@
       <w:pPr>
         <w:pStyle w:val="Heading3"/>
       </w:pPr>
-      <w:bookmarkStart w:id="61" w:name="_Toc200478357"/>
+      <w:bookmarkStart w:id="61" w:name="_Toc200552228"/>
       <w:r>
         <w:t xml:space="preserve">Time Decay </w:t>
       </w:r>
@@ -19786,7 +20289,7 @@
       <w:pPr>
         <w:pStyle w:val="Heading2"/>
       </w:pPr>
-      <w:bookmarkStart w:id="62" w:name="_Toc200478358"/>
+      <w:bookmarkStart w:id="62" w:name="_Toc200552229"/>
       <w:r>
         <w:t>Evaluation Module</w:t>
       </w:r>
@@ -19812,10 +20315,19 @@
         <w:t xml:space="preserve">based on three key metrics: accuracy, memory usage and average query time. </w:t>
       </w:r>
       <w:r>
-        <w:t xml:space="preserve">These metrics are essential for understanding </w:t>
-      </w:r>
-      <w:r>
-        <w:t>Accordingly, it c</w:t>
+        <w:t>These metrics are essential for understanding</w:t>
+      </w:r>
+      <w:r>
+        <w:t xml:space="preserve"> the trade-offs of different CMS variations.</w:t>
+      </w:r>
+      <w:r>
+        <w:t xml:space="preserve"> </w:t>
+      </w:r>
+      <w:r>
+        <w:t>Evaluation Module</w:t>
+      </w:r>
+      <w:r>
+        <w:t xml:space="preserve"> c</w:t>
       </w:r>
       <w:r>
         <w:t xml:space="preserve">ontains three </w:t>
@@ -19826,163 +20338,972 @@
     </w:p>
     <w:p>
       <w:pPr>
+        <w:pStyle w:val="Heading3"/>
+      </w:pPr>
+      <w:bookmarkStart w:id="63" w:name="_Toc200552230"/>
+      <w:r>
+        <w:t>Accuracy</w:t>
+      </w:r>
+      <w:bookmarkEnd w:id="63"/>
+    </w:p>
+    <w:p>
+      <w:r>
+        <w:t>The accuracy metric measures the error between the estimated frequency of an item and its true frequency in the data stream. To compute this, the module c</w:t>
+      </w:r>
+      <w:r>
+        <w:t>ompar</w:t>
+      </w:r>
+      <w:r>
+        <w:t>es</w:t>
+      </w:r>
+      <w:r>
+        <w:t xml:space="preserve"> </w:t>
+      </w:r>
+      <w:r>
+        <w:t xml:space="preserve">the </w:t>
+      </w:r>
+      <w:r>
+        <w:t>predicted frequenc</w:t>
+      </w:r>
+      <w:r>
+        <w:t>y of each item</w:t>
+      </w:r>
+      <w:r>
+        <w:t xml:space="preserve"> </w:t>
+      </w:r>
+      <w:r>
+        <w:t xml:space="preserve">with </w:t>
+      </w:r>
+      <w:r>
+        <w:t xml:space="preserve">its </w:t>
+      </w:r>
+      <w:r>
+        <w:t>ground truth</w:t>
+      </w:r>
+      <w:r>
+        <w:t xml:space="preserve"> count</w:t>
+      </w:r>
+      <w:r>
+        <w:t>.</w:t>
+      </w:r>
+      <w:r>
+        <w:t xml:space="preserve"> Multiple factors associated with accuracy metric are calculated and reported:</w:t>
+      </w:r>
+    </w:p>
+    <w:p>
+      <w:pPr>
+        <w:pStyle w:val="ListParagraph"/>
+        <w:numPr>
+          <w:ilvl w:val="0"/>
+          <w:numId w:val="12"/>
+        </w:numPr>
+      </w:pPr>
+      <w:r>
+        <w:lastRenderedPageBreak/>
+        <w:t>Overestimation</w:t>
+      </w:r>
+      <w:r>
+        <w:t>/u</w:t>
+      </w:r>
+      <w:r>
+        <w:t>nderestimation</w:t>
+      </w:r>
+      <w:r>
+        <w:t>/e</w:t>
+      </w:r>
+      <w:r>
+        <w:t>xact match percentage</w:t>
+      </w:r>
+    </w:p>
+    <w:p>
+      <w:r>
+        <w:t>The fraction of all estimated counts that has a value greater than</w:t>
+      </w:r>
+      <w:r>
+        <w:t>/</w:t>
+      </w:r>
+      <w:r>
+        <w:t>less then/equal to the</w:t>
+      </w:r>
+      <w:r>
+        <w:t xml:space="preserve"> actual item frequency.</w:t>
+      </w:r>
+    </w:p>
+    <w:p>
+      <w:pPr>
+        <w:pStyle w:val="ListParagraph"/>
+        <w:numPr>
+          <w:ilvl w:val="0"/>
+          <w:numId w:val="12"/>
+        </w:numPr>
+      </w:pPr>
+      <w:r>
+        <w:t>Average Error</w:t>
+      </w:r>
+    </w:p>
+    <w:p>
+      <w:r>
+        <w:t xml:space="preserve">The mean of absolute values of errors. A metric that demonstrates the value of the error on </w:t>
+      </w:r>
+      <w:r>
+        <w:t>average</w:t>
+      </w:r>
+      <w:r>
+        <w:t>.</w:t>
+      </w:r>
+    </w:p>
+    <w:p>
+      <w:pPr>
+        <w:pStyle w:val="ListParagraph"/>
+        <w:numPr>
+          <w:ilvl w:val="0"/>
+          <w:numId w:val="12"/>
+        </w:numPr>
+      </w:pPr>
+      <w:r>
+        <w:t>Average Error</w:t>
+      </w:r>
+      <w:r>
+        <w:t xml:space="preserve"> Percentage</w:t>
+      </w:r>
+    </w:p>
+    <w:p>
+      <w:r>
+        <w:t>The average error percentage is calculated</w:t>
+      </w:r>
+      <w:r>
+        <w:t xml:space="preserve"> in the following way – each </w:t>
+      </w:r>
+      <w:r>
+        <w:t>item</w:t>
+      </w:r>
+      <w:r>
+        <w:t>’s</w:t>
+      </w:r>
+      <w:r>
+        <w:t xml:space="preserve"> </w:t>
+      </w:r>
+      <w:r>
+        <w:t>absolute error</w:t>
+      </w:r>
+      <w:r>
+        <w:t xml:space="preserve"> </w:t>
+      </w:r>
+      <w:r>
+        <w:t>value</w:t>
+      </w:r>
+      <w:r>
+        <w:t xml:space="preserve"> is</w:t>
+      </w:r>
+      <w:r>
+        <w:t xml:space="preserve"> </w:t>
+      </w:r>
+      <w:r>
+        <w:t>divided it by ground truth frequency to determine a relative error, which is then converted it to a percentage and averaged over all items. Essentially, this metric shows an average relative error.</w:t>
+      </w:r>
+    </w:p>
+    <w:p>
+      <w:pPr>
+        <w:pStyle w:val="ListParagraph"/>
+        <w:numPr>
+          <w:ilvl w:val="0"/>
+          <w:numId w:val="12"/>
+        </w:numPr>
+      </w:pPr>
+      <w:r>
+        <w:t>Maximum</w:t>
+      </w:r>
+      <w:r>
+        <w:t xml:space="preserve"> Error Percentage</w:t>
+      </w:r>
+    </w:p>
+    <w:p>
+      <w:r>
+        <w:t>The value of the highest relative error</w:t>
+      </w:r>
+      <w:r>
+        <w:t xml:space="preserve"> is demonstrated by this metric</w:t>
+      </w:r>
+      <w:r>
+        <w:t>.</w:t>
+      </w:r>
+    </w:p>
+    <w:p>
+      <w:pPr>
+        <w:pStyle w:val="ListParagraph"/>
+        <w:numPr>
+          <w:ilvl w:val="0"/>
+          <w:numId w:val="12"/>
+        </w:numPr>
+      </w:pPr>
+      <w:r>
+        <w:t>Overestimation/underestimation/combined percentiles</w:t>
+      </w:r>
+    </w:p>
+    <w:p>
+      <w:r>
+        <w:t xml:space="preserve">For a better understanding of the distribution of estimated </w:t>
+      </w:r>
+      <w:r>
+        <w:t>error</w:t>
+      </w:r>
+      <w:r>
+        <w:t>s, three sets of percentiles are computed: for ov</w:t>
+      </w:r>
+      <w:r>
+        <w:t>erestimation</w:t>
+      </w:r>
+      <w:r>
+        <w:t xml:space="preserve">, </w:t>
+      </w:r>
+      <w:r>
+        <w:t>underestimation</w:t>
+      </w:r>
+      <w:r>
+        <w:t xml:space="preserve">, and for their </w:t>
+      </w:r>
+      <w:r>
+        <w:t>combin</w:t>
+      </w:r>
+      <w:r>
+        <w:t>ation.</w:t>
+      </w:r>
+    </w:p>
+    <w:p>
+      <w:r>
+        <w:t>Overestimations are considered directly, while</w:t>
+      </w:r>
+      <w:r>
+        <w:t xml:space="preserve"> </w:t>
+      </w:r>
+      <w:r>
+        <w:t>underestimation</w:t>
+      </w:r>
+      <w:r>
+        <w:t xml:space="preserve"> are converted to absolute values. Then, both </w:t>
+      </w:r>
+      <w:r>
+        <w:t>overestimation</w:t>
+      </w:r>
+      <w:r>
+        <w:t xml:space="preserve"> and </w:t>
+      </w:r>
+      <w:r>
+        <w:t>underestimation</w:t>
+      </w:r>
+      <w:r>
+        <w:t xml:space="preserve"> are merged to create a combined list of absolute errors.</w:t>
+      </w:r>
+    </w:p>
+    <w:p>
+      <w:r>
+        <w:t>For each group, 50</w:t>
+      </w:r>
+      <w:r>
+        <w:rPr>
+          <w:vertAlign w:val="superscript"/>
+        </w:rPr>
+        <w:t>th</w:t>
+      </w:r>
+      <w:r>
+        <w:rPr>
+          <w:vertAlign w:val="superscript"/>
+        </w:rPr>
+        <w:t xml:space="preserve"> </w:t>
+      </w:r>
+      <w:r>
+        <w:t>(median), 90</w:t>
+      </w:r>
+      <w:r>
+        <w:rPr>
+          <w:vertAlign w:val="superscript"/>
+        </w:rPr>
+        <w:t>th</w:t>
+      </w:r>
+      <w:r>
+        <w:t>. 95</w:t>
+      </w:r>
+      <w:r>
+        <w:rPr>
+          <w:vertAlign w:val="superscript"/>
+        </w:rPr>
+        <w:t>th</w:t>
+      </w:r>
+      <w:r>
+        <w:t xml:space="preserve"> and 100</w:t>
+      </w:r>
+      <w:r>
+        <w:rPr>
+          <w:vertAlign w:val="superscript"/>
+        </w:rPr>
+        <w:t>th</w:t>
+      </w:r>
+      <w:r>
+        <w:t xml:space="preserve"> (maximum) percentiles are calculated.</w:t>
+      </w:r>
+    </w:p>
+    <w:p>
+      <w:pPr>
+        <w:pStyle w:val="ListParagraph"/>
+        <w:numPr>
+          <w:ilvl w:val="0"/>
+          <w:numId w:val="12"/>
+        </w:numPr>
+      </w:pPr>
+      <w:r>
+        <w:lastRenderedPageBreak/>
+        <w:t>Top 20 over- and underestimations</w:t>
+      </w:r>
+    </w:p>
+    <w:p>
+      <w:r>
+        <w:t xml:space="preserve">Two lists with the 20 items with the largest overestimations and with the </w:t>
+      </w:r>
+      <w:r>
+        <w:t xml:space="preserve">20 items with the largest </w:t>
+      </w:r>
+      <w:r>
+        <w:t>und</w:t>
+      </w:r>
+      <w:r>
+        <w:t>erestimations</w:t>
+      </w:r>
+      <w:r>
+        <w:t>. This statistic helps to identify the most inaccurately estimated elements in the stream.</w:t>
+      </w:r>
+    </w:p>
+    <w:p>
+      <w:pPr>
+        <w:pStyle w:val="Heading3"/>
+      </w:pPr>
+      <w:bookmarkStart w:id="64" w:name="_Toc200552231"/>
+      <w:r>
+        <w:t>Memory Usage</w:t>
+      </w:r>
+      <w:bookmarkEnd w:id="64"/>
+    </w:p>
+    <w:p>
+      <w:r>
+        <w:t>This sub</w:t>
+      </w:r>
+      <w:r>
+        <w:t>-</w:t>
+      </w:r>
+      <w:r>
+        <w:t>module measures the t</w:t>
+      </w:r>
+      <w:r>
+        <w:t xml:space="preserve">otal memory </w:t>
+      </w:r>
+      <w:r>
+        <w:t>consumed by a</w:t>
+      </w:r>
+      <w:r>
+        <w:t xml:space="preserve"> Count-Min Sketch instance.</w:t>
+      </w:r>
+      <w:r>
+        <w:t xml:space="preserve"> The memory usage equals to the total memory size of the 2D array of counters. </w:t>
+      </w:r>
+      <w:r>
+        <w:t>In the case of non-adaptive Count-Min Sketch implementations, where depth and width dimensions of the 2D matrix of counters are fixed, the memory utilisation stays constant throughout the stream processing.</w:t>
+      </w:r>
+    </w:p>
+    <w:p>
+      <w:pPr>
+        <w:pStyle w:val="Heading3"/>
+      </w:pPr>
+      <w:bookmarkStart w:id="65" w:name="_Toc200552232"/>
+      <w:r>
+        <w:t>A</w:t>
+      </w:r>
+      <w:r>
+        <w:t>verage Query Time</w:t>
+      </w:r>
+      <w:bookmarkEnd w:id="65"/>
+    </w:p>
+    <w:p>
+      <w:r>
+        <w:t xml:space="preserve">This sub-module </w:t>
+      </w:r>
+      <w:r>
+        <w:t>measures the t</w:t>
+      </w:r>
+      <w:r>
+        <w:t>ime taken to answer a frequency query</w:t>
+      </w:r>
+      <w:r>
+        <w:t xml:space="preserve"> using a Count-Min Sketch instance</w:t>
+      </w:r>
+      <w:r>
+        <w:t xml:space="preserve"> on average.</w:t>
+      </w:r>
+      <w:r>
+        <w:t xml:space="preserve"> It randomly samples a number of items from the ground truth, measures the time required to query these items sequentially, and provides an average value of time taken to perform a single query operation.</w:t>
+      </w:r>
+    </w:p>
+    <w:p>
+      <w:pPr>
+        <w:pStyle w:val="Heading2"/>
+      </w:pPr>
+      <w:bookmarkStart w:id="66" w:name="_Toc200552233"/>
+      <w:r>
+        <w:t>Visualization Module</w:t>
+      </w:r>
+      <w:bookmarkEnd w:id="66"/>
+    </w:p>
+    <w:p>
+      <w:r>
+        <w:t xml:space="preserve">Visualization Module is responsible for providing a visual analysis of CMS algorithm performance by generating </w:t>
+      </w:r>
+      <w:r>
+        <w:t xml:space="preserve">static line plots based on the metrics collected by the evaluation module. After generation, </w:t>
+      </w:r>
+      <w:r>
+        <w:t>each</w:t>
+      </w:r>
+      <w:r>
+        <w:t xml:space="preserve"> gra</w:t>
+      </w:r>
+      <w:r>
+        <w:t>ph</w:t>
+      </w:r>
+      <w:r>
+        <w:t xml:space="preserve"> </w:t>
+      </w:r>
+      <w:r>
+        <w:t>is</w:t>
+      </w:r>
+      <w:r>
+        <w:t xml:space="preserve"> saved to the Experiments Results Folder in the </w:t>
+      </w:r>
+      <m:oMath>
+        <m:r>
+          <w:rPr>
+            <w:rFonts w:ascii="Cambria Math" w:hAnsi="Cambria Math"/>
+          </w:rPr>
+          <m:t>.png</m:t>
+        </m:r>
+      </m:oMath>
+      <w:r>
+        <w:t xml:space="preserve"> format.</w:t>
+      </w:r>
+    </w:p>
+    <w:p>
+      <w:pPr>
+        <w:pStyle w:val="Heading2"/>
+      </w:pPr>
+      <w:bookmarkStart w:id="67" w:name="_Toc200552234"/>
+      <w:r>
+        <w:t>Experiments Results Folder</w:t>
+      </w:r>
+      <w:bookmarkEnd w:id="67"/>
+    </w:p>
+    <w:p>
+      <w:r>
+        <w:t xml:space="preserve">The Experiments Results Folder </w:t>
+      </w:r>
+      <w:r>
+        <w:t>serves</w:t>
+      </w:r>
+      <w:r>
+        <w:t xml:space="preserve"> as a</w:t>
+      </w:r>
+      <w:r>
+        <w:t xml:space="preserve"> central</w:t>
+      </w:r>
+      <w:r>
+        <w:t xml:space="preserve"> repository for </w:t>
+      </w:r>
+      <w:r>
+        <w:t xml:space="preserve">storing experiment outputs. </w:t>
+      </w:r>
+      <w:r>
+        <w:t>It</w:t>
+      </w:r>
+      <w:r>
+        <w:t xml:space="preserve"> is organized into a tree hierarchy</w:t>
+      </w:r>
+      <w:r>
+        <w:t>.</w:t>
+      </w:r>
+    </w:p>
+    <w:p>
+      <w:pPr>
+        <w:pStyle w:val="Heading3"/>
+      </w:pPr>
+      <w:bookmarkStart w:id="68" w:name="_Toc200552235"/>
+      <w:r>
+        <w:lastRenderedPageBreak/>
+        <w:t>Folder Hierarchy</w:t>
+      </w:r>
+      <w:bookmarkEnd w:id="68"/>
+    </w:p>
+    <w:p>
+      <w:pPr>
         <w:pStyle w:val="Heading4"/>
       </w:pPr>
       <w:r>
-        <w:t>Accuracy</w:t>
-      </w:r>
-    </w:p>
-    <w:p>
-      <w:pPr>
-        <w:ind w:left="720"/>
-      </w:pPr>
-      <w:r>
-        <w:t>Compar</w:t>
-      </w:r>
-      <w:r>
-        <w:t xml:space="preserve">ison of predicted item frequencies </w:t>
-      </w:r>
-      <w:r>
-        <w:t>with ground truth</w:t>
+        <w:t>Dataset Level</w:t>
+      </w:r>
+    </w:p>
+    <w:p>
+      <w:r>
+        <w:t>A top-level directory, named after a dataset used in experiment.</w:t>
+      </w:r>
+    </w:p>
+    <w:p>
+      <w:pPr>
+        <w:pStyle w:val="Heading4"/>
+      </w:pPr>
+      <w:r>
+        <w:t>Algorithm Level</w:t>
+      </w:r>
+    </w:p>
+    <w:p>
+      <w:r>
+        <w:t>Inside each dataset folder, subfolders correspond to the Count-Min Sketch variant used in experiment.</w:t>
+      </w:r>
+    </w:p>
+    <w:p>
+      <w:pPr>
+        <w:pStyle w:val="Heading4"/>
+      </w:pPr>
+      <w:r>
+        <w:t>Parameter</w:t>
+      </w:r>
+      <w:r>
+        <w:t>s Level</w:t>
+      </w:r>
+    </w:p>
+    <w:p>
+      <w:r>
+        <w:t xml:space="preserve">Under algorithm folder, each subfolder corresponds to the particular parameter combination used in experiment, with the naming convention </w:t>
+      </w:r>
+      <m:oMath>
+        <m:r>
+          <w:rPr>
+            <w:rFonts w:ascii="Cambria Math" w:hAnsi="Cambria Math"/>
+          </w:rPr>
+          <m:t>w10000_d5</m:t>
+        </m:r>
+      </m:oMath>
+      <w:r>
+        <w:t xml:space="preserve">, where the number after letter </w:t>
+      </w:r>
+      <m:oMath>
+        <m:r>
+          <w:rPr>
+            <w:rFonts w:ascii="Cambria Math" w:hAnsi="Cambria Math"/>
+          </w:rPr>
+          <m:t>w</m:t>
+        </m:r>
+      </m:oMath>
+      <w:r>
+        <w:t xml:space="preserve"> represe</w:t>
+      </w:r>
+      <w:proofErr w:type="spellStart"/>
+      <w:r>
+        <w:t>nts</w:t>
+      </w:r>
+      <w:proofErr w:type="spellEnd"/>
+      <w:r>
+        <w:t xml:space="preserve"> width and the number after </w:t>
+      </w:r>
+      <m:oMath>
+        <m:r>
+          <w:rPr>
+            <w:rFonts w:ascii="Cambria Math" w:hAnsi="Cambria Math"/>
+          </w:rPr>
+          <m:t>d</m:t>
+        </m:r>
+      </m:oMath>
+      <w:r>
+        <w:t xml:space="preserve"> corresponds to the depth of a </w:t>
+      </w:r>
+      <w:r>
+        <w:rPr>
+          <w:lang w:val="en-US"/>
+        </w:rPr>
+        <w:t>Count-Min Sketch</w:t>
+      </w:r>
+      <w:r>
+        <w:t xml:space="preserve">. </w:t>
+      </w:r>
+    </w:p>
+    <w:p>
+      <w:pPr>
+        <w:pStyle w:val="Heading4"/>
+      </w:pPr>
+      <w:r>
+        <w:t>Timestamp Level</w:t>
+      </w:r>
+    </w:p>
+    <w:p>
+      <w:r>
+        <w:t xml:space="preserve">This tree level separates experiments by the time and date they were executed. The name format is </w:t>
+      </w:r>
+      <w:r>
+        <w:rPr>
+          <w:i/>
+          <w:iCs/>
+        </w:rPr>
+        <w:t>2025-05-01_16-17-46</w:t>
       </w:r>
       <w:r>
         <w:t>.</w:t>
       </w:r>
     </w:p>
     <w:p>
-      <w:pPr>
-        <w:pStyle w:val="Heading4"/>
-      </w:pPr>
-      <w:r>
-        <w:t>Memory Usage</w:t>
-      </w:r>
-    </w:p>
-    <w:p>
-      <w:pPr>
-        <w:ind w:left="720"/>
-      </w:pPr>
-      <w:r>
-        <w:t>Total memory utilized to store a Count-Min Sketch instance.</w:t>
-      </w:r>
-    </w:p>
-    <w:p>
-      <w:pPr>
-        <w:pStyle w:val="Heading4"/>
-      </w:pPr>
+      <w:r>
+        <w:t>Each timestamped</w:t>
+      </w:r>
+      <w:r>
+        <w:t xml:space="preserve"> </w:t>
+      </w:r>
+      <w:r>
+        <w:t xml:space="preserve">folder </w:t>
+      </w:r>
+      <w:r>
+        <w:t>stores both:</w:t>
+      </w:r>
+    </w:p>
+    <w:p>
+      <w:pPr>
+        <w:pStyle w:val="ListParagraph"/>
+        <w:numPr>
+          <w:ilvl w:val="0"/>
+          <w:numId w:val="12"/>
+        </w:numPr>
+      </w:pPr>
+      <w:r>
+        <w:t xml:space="preserve">Numerical results </w:t>
+      </w:r>
+      <w:r>
+        <w:t xml:space="preserve">of the experiment </w:t>
+      </w:r>
+      <w:r>
+        <w:t xml:space="preserve">in </w:t>
+      </w:r>
+      <m:oMath>
+        <m:r>
+          <w:rPr>
+            <w:rFonts w:ascii="Cambria Math" w:hAnsi="Cambria Math"/>
+          </w:rPr>
+          <m:t>.json</m:t>
+        </m:r>
+      </m:oMath>
+      <w:r>
+        <w:t xml:space="preserve"> format</w:t>
+      </w:r>
+    </w:p>
+    <w:p>
+      <w:pPr>
+        <w:pStyle w:val="ListParagraph"/>
+        <w:numPr>
+          <w:ilvl w:val="0"/>
+          <w:numId w:val="12"/>
+        </w:numPr>
+      </w:pPr>
+      <w:r>
+        <w:t xml:space="preserve">Visualization plots </w:t>
+      </w:r>
+      <w:r>
+        <w:t>representing the experiment in</w:t>
+      </w:r>
+      <w:r>
+        <w:t xml:space="preserve"> </w:t>
+      </w:r>
+      <m:oMath>
+        <m:r>
+          <w:rPr>
+            <w:rFonts w:ascii="Cambria Math" w:hAnsi="Cambria Math"/>
+          </w:rPr>
+          <m:t>.png</m:t>
+        </m:r>
+      </m:oMath>
+      <w:r>
+        <w:t xml:space="preserve"> format</w:t>
+      </w:r>
+    </w:p>
+    <w:p>
+      <w:pPr>
+        <w:keepNext/>
+        <w:jc w:val="center"/>
+      </w:pPr>
+      <w:r>
+        <w:rPr>
+          <w:noProof/>
+        </w:rPr>
+        <w:drawing>
+          <wp:inline distT="0" distB="0" distL="0" distR="0">
+            <wp:extent cx="3600000" cy="1878261"/>
+            <wp:effectExtent l="0" t="0" r="0" b="1905"/>
+            <wp:docPr id="581747083" name="Picture 6"/>
+            <wp:cNvGraphicFramePr>
+              <a:graphicFrameLocks xmlns:a="http://schemas.openxmlformats.org/drawingml/2006/main" noChangeAspect="1"/>
+            </wp:cNvGraphicFramePr>
+            <a:graphic xmlns:a="http://schemas.openxmlformats.org/drawingml/2006/main">
+              <a:graphicData uri="http://schemas.openxmlformats.org/drawingml/2006/picture">
+                <pic:pic xmlns:pic="http://schemas.openxmlformats.org/drawingml/2006/picture">
+                  <pic:nvPicPr>
+                    <pic:cNvPr id="581747083" name="Picture 581747083"/>
+                    <pic:cNvPicPr/>
+                  </pic:nvPicPr>
+                  <pic:blipFill>
+                    <a:blip r:embed="rId23">
+                      <a:extLst>
+                        <a:ext uri="{28A0092B-C50C-407E-A947-70E740481C1C}">
+                          <a14:useLocalDpi xmlns:a14="http://schemas.microsoft.com/office/drawing/2010/main" val="0"/>
+                        </a:ext>
+                      </a:extLst>
+                    </a:blip>
+                    <a:stretch>
+                      <a:fillRect/>
+                    </a:stretch>
+                  </pic:blipFill>
+                  <pic:spPr>
+                    <a:xfrm>
+                      <a:off x="0" y="0"/>
+                      <a:ext cx="3600000" cy="1878261"/>
+                    </a:xfrm>
+                    <a:prstGeom prst="rect">
+                      <a:avLst/>
+                    </a:prstGeom>
+                  </pic:spPr>
+                </pic:pic>
+              </a:graphicData>
+            </a:graphic>
+          </wp:inline>
+        </w:drawing>
+      </w:r>
+    </w:p>
+    <w:p>
+      <w:pPr>
+        <w:pStyle w:val="Caption"/>
+      </w:pPr>
+      <w:bookmarkStart w:id="69" w:name="_Toc200552262"/>
+      <w:r>
+        <w:t xml:space="preserve">Figure </w:t>
+      </w:r>
+      <w:r>
+        <w:fldChar w:fldCharType="begin"/>
+      </w:r>
+      <w:r>
+        <w:instrText xml:space="preserve"> SEQ Figure \* ARABIC </w:instrText>
+      </w:r>
+      <w:r>
+        <w:fldChar w:fldCharType="separate"/>
+      </w:r>
+      <w:r>
+        <w:rPr>
+          <w:noProof/>
+        </w:rPr>
+        <w:t>8</w:t>
+      </w:r>
+      <w:r>
+        <w:fldChar w:fldCharType="end"/>
+      </w:r>
+      <w:r>
+        <w:t>. Experiments Folder Hierarchy</w:t>
+      </w:r>
+      <w:bookmarkEnd w:id="69"/>
+    </w:p>
+    <w:p>
+      <w:pPr>
+        <w:pStyle w:val="Heading2"/>
+      </w:pPr>
+      <w:bookmarkStart w:id="70" w:name="_Toc200552236"/>
       <w:r>
         <w:lastRenderedPageBreak/>
-        <w:t>Average Query Time</w:t>
-      </w:r>
-    </w:p>
-    <w:p>
-      <w:pPr>
-        <w:ind w:left="576" w:firstLine="144"/>
-      </w:pPr>
-      <w:r>
-        <w:t>Time taken to answer a frequency query on average.</w:t>
+        <w:t>Dashboard</w:t>
+      </w:r>
+      <w:r>
+        <w:t xml:space="preserve"> Module</w:t>
+      </w:r>
+      <w:bookmarkEnd w:id="70"/>
+    </w:p>
+    <w:p>
+      <w:r>
+        <w:t xml:space="preserve">The Dashboard Module provides a dynamic interface </w:t>
+      </w:r>
+      <w:r>
+        <w:t>for</w:t>
+      </w:r>
+      <w:r>
+        <w:t xml:space="preserve"> </w:t>
+      </w:r>
+      <w:r>
+        <w:t xml:space="preserve">real-time </w:t>
+      </w:r>
+      <w:r>
+        <w:t>monitor</w:t>
+      </w:r>
+      <w:r>
+        <w:t>ing of</w:t>
+      </w:r>
+      <w:r>
+        <w:t xml:space="preserve"> </w:t>
+      </w:r>
+      <w:r>
+        <w:t xml:space="preserve">key evaluation metrics during the data stream </w:t>
+      </w:r>
+      <w:r>
+        <w:t>processing</w:t>
+      </w:r>
+      <w:r>
+        <w:t xml:space="preserve">. It is </w:t>
+      </w:r>
+      <w:r>
+        <w:t>designed</w:t>
+      </w:r>
+      <w:r>
+        <w:t xml:space="preserve"> to compare the performance of two selected CMS algorithms variations by displaying </w:t>
+      </w:r>
+      <w:r>
+        <w:t xml:space="preserve">their evolving metrics side by side through interactive plots, providing clear and </w:t>
+      </w:r>
+      <w:r>
+        <w:t xml:space="preserve">intuitive </w:t>
+      </w:r>
+      <w:r>
+        <w:t xml:space="preserve">visual comparison. </w:t>
+      </w:r>
+    </w:p>
+    <w:p>
+      <w:r>
+        <w:t>The dashboard consists of a control panel and graphs displayed side by side.</w:t>
+      </w:r>
+    </w:p>
+    <w:p>
+      <w:pPr>
+        <w:pStyle w:val="Heading3"/>
+      </w:pPr>
+      <w:r>
+        <w:t xml:space="preserve"> Control Panel</w:t>
+      </w:r>
+    </w:p>
+    <w:p>
+      <w:pPr>
+        <w:pStyle w:val="Heading3"/>
+      </w:pPr>
+      <w:r>
+        <w:t xml:space="preserve"> Dynamic Graphs</w:t>
+      </w:r>
+    </w:p>
+    <w:p/>
+    <w:p/>
+    <w:p>
+      <w:pPr>
+        <w:keepNext/>
+      </w:pPr>
+      <w:r>
+        <w:rPr>
+          <w:noProof/>
+        </w:rPr>
+        <w:drawing>
+          <wp:inline distT="0" distB="0" distL="0" distR="0">
+            <wp:extent cx="5276215" cy="2938145"/>
+            <wp:effectExtent l="0" t="0" r="0" b="0"/>
+            <wp:docPr id="1028757853" name="Picture 7"/>
+            <wp:cNvGraphicFramePr>
+              <a:graphicFrameLocks xmlns:a="http://schemas.openxmlformats.org/drawingml/2006/main" noChangeAspect="1"/>
+            </wp:cNvGraphicFramePr>
+            <a:graphic xmlns:a="http://schemas.openxmlformats.org/drawingml/2006/main">
+              <a:graphicData uri="http://schemas.openxmlformats.org/drawingml/2006/picture">
+                <pic:pic xmlns:pic="http://schemas.openxmlformats.org/drawingml/2006/picture">
+                  <pic:nvPicPr>
+                    <pic:cNvPr id="1028757853" name="Picture 1028757853"/>
+                    <pic:cNvPicPr/>
+                  </pic:nvPicPr>
+                  <pic:blipFill>
+                    <a:blip r:embed="rId24">
+                      <a:extLst>
+                        <a:ext uri="{28A0092B-C50C-407E-A947-70E740481C1C}">
+                          <a14:useLocalDpi xmlns:a14="http://schemas.microsoft.com/office/drawing/2010/main" val="0"/>
+                        </a:ext>
+                      </a:extLst>
+                    </a:blip>
+                    <a:stretch>
+                      <a:fillRect/>
+                    </a:stretch>
+                  </pic:blipFill>
+                  <pic:spPr>
+                    <a:xfrm>
+                      <a:off x="0" y="0"/>
+                      <a:ext cx="5276215" cy="2938145"/>
+                    </a:xfrm>
+                    <a:prstGeom prst="rect">
+                      <a:avLst/>
+                    </a:prstGeom>
+                  </pic:spPr>
+                </pic:pic>
+              </a:graphicData>
+            </a:graphic>
+          </wp:inline>
+        </w:drawing>
+      </w:r>
+    </w:p>
+    <w:p>
+      <w:pPr>
+        <w:pStyle w:val="Caption"/>
+      </w:pPr>
+      <w:r>
+        <w:t xml:space="preserve">Figure </w:t>
+      </w:r>
+      <w:r>
+        <w:fldChar w:fldCharType="begin"/>
+      </w:r>
+      <w:r>
+        <w:instrText xml:space="preserve"> SEQ Figure \* ARABIC </w:instrText>
+      </w:r>
+      <w:r>
+        <w:fldChar w:fldCharType="separate"/>
+      </w:r>
+      <w:r>
+        <w:rPr>
+          <w:noProof/>
+        </w:rPr>
+        <w:t>9</w:t>
+      </w:r>
+      <w:r>
+        <w:fldChar w:fldCharType="end"/>
+      </w:r>
+      <w:r>
+        <w:t>. Control Panel</w:t>
       </w:r>
     </w:p>
     <w:p>
       <w:pPr>
         <w:pStyle w:val="Heading2"/>
       </w:pPr>
-      <w:bookmarkStart w:id="63" w:name="_Toc200478359"/>
-      <w:r>
-        <w:t>Visualization Module</w:t>
-      </w:r>
-      <w:bookmarkEnd w:id="63"/>
-    </w:p>
-    <w:p>
-      <w:pPr>
-        <w:pStyle w:val="Heading4"/>
-      </w:pPr>
-      <w:r>
-        <w:t>Graphs Generation</w:t>
-      </w:r>
-    </w:p>
-    <w:p>
-      <w:pPr>
-        <w:ind w:left="720"/>
-      </w:pPr>
-      <w:r>
-        <w:t>Multiple charts showing algorithm behaviour.</w:t>
-      </w:r>
-    </w:p>
-    <w:p>
-      <w:pPr>
-        <w:pStyle w:val="Heading4"/>
-      </w:pPr>
-      <w:r>
-        <w:t>Dynamic Dashboard</w:t>
-      </w:r>
-    </w:p>
-    <w:p>
-      <w:pPr>
-        <w:ind w:firstLine="720"/>
-      </w:pPr>
-      <w:r>
-        <w:t xml:space="preserve">Real-time </w:t>
-      </w:r>
-      <w:r>
-        <w:t>dashboard displaying all metrics of two algorithms chosen.</w:t>
-      </w:r>
-    </w:p>
-    <w:p>
-      <w:pPr>
-        <w:pStyle w:val="Heading2"/>
-      </w:pPr>
-      <w:bookmarkStart w:id="64" w:name="_Toc200478360"/>
-      <w:r>
-        <w:t>Experiments Results Folder</w:t>
-      </w:r>
-      <w:bookmarkEnd w:id="64"/>
-    </w:p>
-    <w:p>
-      <w:r>
-        <w:t xml:space="preserve">The Experiments Results Folder acts as a repository for </w:t>
-      </w:r>
-    </w:p>
-    <w:p>
-      <w:pPr>
-        <w:pStyle w:val="Heading2"/>
-      </w:pPr>
-      <w:bookmarkStart w:id="65" w:name="_Toc200478361"/>
-      <w:r>
-        <w:t>Dashboard</w:t>
+      <w:r>
+        <w:t>Simulation</w:t>
       </w:r>
       <w:r>
         <w:t xml:space="preserve"> Module</w:t>
       </w:r>
-      <w:bookmarkEnd w:id="65"/>
-    </w:p>
-    <w:p>
-      <w:pPr>
-        <w:rPr>
-          <w:lang w:val="en-US"/>
-        </w:rPr>
-      </w:pPr>
     </w:p>
     <w:p/>
     <w:p>
       <w:pPr>
         <w:pStyle w:val="Heading1"/>
       </w:pPr>
-      <w:bookmarkStart w:id="66" w:name="_Toc200478362"/>
+      <w:bookmarkStart w:id="71" w:name="_Toc200552237"/>
       <w:r>
         <w:lastRenderedPageBreak/>
         <w:t>Experiments and Results</w:t>
       </w:r>
-      <w:bookmarkEnd w:id="66"/>
+      <w:bookmarkEnd w:id="71"/>
     </w:p>
     <w:p>
       <w:pPr>
         <w:pStyle w:val="Heading2"/>
       </w:pPr>
-      <w:bookmarkStart w:id="67" w:name="_Toc200478363"/>
+      <w:bookmarkStart w:id="72" w:name="_Toc200552238"/>
       <w:r>
         <w:t>Optimal Parameters Selection</w:t>
       </w:r>
-      <w:bookmarkEnd w:id="67"/>
+      <w:bookmarkEnd w:id="72"/>
     </w:p>
     <w:p>
       <w:pPr>
@@ -20012,11 +21333,11 @@
       <w:pPr>
         <w:pStyle w:val="Heading2"/>
       </w:pPr>
-      <w:bookmarkStart w:id="68" w:name="_Toc200478364"/>
+      <w:bookmarkStart w:id="73" w:name="_Toc200552239"/>
       <w:r>
         <w:t>Cross-Algorithm Comparisons</w:t>
       </w:r>
-      <w:bookmarkEnd w:id="68"/>
+      <w:bookmarkEnd w:id="73"/>
     </w:p>
     <w:p>
       <w:pPr>
@@ -20030,11 +21351,11 @@
       <w:pPr>
         <w:pStyle w:val="Heading2"/>
       </w:pPr>
-      <w:bookmarkStart w:id="69" w:name="_Toc200478365"/>
+      <w:bookmarkStart w:id="74" w:name="_Toc200552240"/>
       <w:r>
         <w:t>Benchmark Summary Table</w:t>
       </w:r>
-      <w:bookmarkEnd w:id="69"/>
+      <w:bookmarkEnd w:id="74"/>
     </w:p>
     <w:p>
       <w:pPr>
@@ -20048,11 +21369,11 @@
       <w:pPr>
         <w:pStyle w:val="Heading2"/>
       </w:pPr>
-      <w:bookmarkStart w:id="70" w:name="_Toc200478366"/>
+      <w:bookmarkStart w:id="75" w:name="_Toc200552241"/>
       <w:r>
         <w:t>Accuracy Trade-offs per Variant</w:t>
       </w:r>
-      <w:bookmarkEnd w:id="70"/>
+      <w:bookmarkEnd w:id="75"/>
     </w:p>
     <w:p>
       <w:pPr>
@@ -20066,22 +21387,22 @@
       <w:pPr>
         <w:pStyle w:val="Heading1"/>
       </w:pPr>
-      <w:bookmarkStart w:id="71" w:name="_Toc200478367"/>
+      <w:bookmarkStart w:id="76" w:name="_Toc200552242"/>
       <w:r>
         <w:lastRenderedPageBreak/>
         <w:t>Discussion</w:t>
       </w:r>
-      <w:bookmarkEnd w:id="71"/>
+      <w:bookmarkEnd w:id="76"/>
     </w:p>
     <w:p>
       <w:pPr>
         <w:pStyle w:val="Heading2"/>
       </w:pPr>
-      <w:bookmarkStart w:id="72" w:name="_Toc200478368"/>
+      <w:bookmarkStart w:id="77" w:name="_Toc200552243"/>
       <w:r>
         <w:t>Comparative Strengths</w:t>
       </w:r>
-      <w:bookmarkEnd w:id="72"/>
+      <w:bookmarkEnd w:id="77"/>
     </w:p>
     <w:p>
       <w:pPr>
@@ -20095,11 +21416,11 @@
       <w:pPr>
         <w:pStyle w:val="Heading2"/>
       </w:pPr>
-      <w:bookmarkStart w:id="73" w:name="_Toc200478369"/>
+      <w:bookmarkStart w:id="78" w:name="_Toc200552244"/>
       <w:r>
         <w:t>Limitations of Variants</w:t>
       </w:r>
-      <w:bookmarkEnd w:id="73"/>
+      <w:bookmarkEnd w:id="78"/>
     </w:p>
     <w:p>
       <w:pPr>
@@ -20113,11 +21434,11 @@
       <w:pPr>
         <w:pStyle w:val="Heading2"/>
       </w:pPr>
-      <w:bookmarkStart w:id="74" w:name="_Toc200478370"/>
+      <w:bookmarkStart w:id="79" w:name="_Toc200552245"/>
       <w:r>
         <w:t>Ideal Use Cases</w:t>
       </w:r>
-      <w:bookmarkEnd w:id="74"/>
+      <w:bookmarkEnd w:id="79"/>
     </w:p>
     <w:p>
       <w:pPr>
@@ -20136,12 +21457,12 @@
       <w:pPr>
         <w:pStyle w:val="Heading1"/>
       </w:pPr>
-      <w:bookmarkStart w:id="75" w:name="_Toc200478371"/>
+      <w:bookmarkStart w:id="80" w:name="_Toc200552246"/>
       <w:r>
         <w:lastRenderedPageBreak/>
         <w:t>Future Work</w:t>
       </w:r>
-      <w:bookmarkEnd w:id="75"/>
+      <w:bookmarkEnd w:id="80"/>
     </w:p>
     <w:p>
       <w:pPr>
@@ -20175,11 +21496,11 @@
       <w:pPr>
         <w:pStyle w:val="Heading2"/>
       </w:pPr>
-      <w:bookmarkStart w:id="76" w:name="_Toc200478372"/>
+      <w:bookmarkStart w:id="81" w:name="_Toc200552247"/>
       <w:r>
         <w:t>Automatic Algorithm Selection</w:t>
       </w:r>
-      <w:bookmarkEnd w:id="76"/>
+      <w:bookmarkEnd w:id="81"/>
     </w:p>
     <w:p>
       <w:r>
@@ -20253,11 +21574,11 @@
       <w:pPr>
         <w:pStyle w:val="Heading2"/>
       </w:pPr>
-      <w:bookmarkStart w:id="77" w:name="_Toc200478373"/>
+      <w:bookmarkStart w:id="82" w:name="_Toc200552248"/>
       <w:r>
         <w:t>Adaptive Resizing</w:t>
       </w:r>
-      <w:bookmarkEnd w:id="77"/>
+      <w:bookmarkEnd w:id="82"/>
     </w:p>
     <w:p>
       <w:r>
@@ -20349,11 +21670,11 @@
       <w:pPr>
         <w:pStyle w:val="Heading2"/>
       </w:pPr>
-      <w:bookmarkStart w:id="78" w:name="_Toc200478374"/>
+      <w:bookmarkStart w:id="83" w:name="_Toc200552249"/>
       <w:r>
         <w:t>Semantic Mapping</w:t>
       </w:r>
-      <w:bookmarkEnd w:id="78"/>
+      <w:bookmarkEnd w:id="83"/>
     </w:p>
     <w:p>
       <w:r>
@@ -20461,22 +21782,22 @@
       <w:pPr>
         <w:pStyle w:val="Heading1"/>
       </w:pPr>
-      <w:bookmarkStart w:id="79" w:name="_Toc200478375"/>
+      <w:bookmarkStart w:id="84" w:name="_Toc200552250"/>
       <w:r>
         <w:lastRenderedPageBreak/>
         <w:t>Conclusion</w:t>
       </w:r>
-      <w:bookmarkEnd w:id="79"/>
+      <w:bookmarkEnd w:id="84"/>
     </w:p>
     <w:p>
       <w:pPr>
         <w:pStyle w:val="Heading2"/>
       </w:pPr>
-      <w:bookmarkStart w:id="80" w:name="_Toc200478376"/>
+      <w:bookmarkStart w:id="85" w:name="_Toc200552251"/>
       <w:r>
         <w:t>Summary of Contributions</w:t>
       </w:r>
-      <w:bookmarkEnd w:id="80"/>
+      <w:bookmarkEnd w:id="85"/>
     </w:p>
     <w:p>
       <w:pPr>
@@ -20490,11 +21811,11 @@
       <w:pPr>
         <w:pStyle w:val="Heading2"/>
       </w:pPr>
-      <w:bookmarkStart w:id="81" w:name="_Toc200478377"/>
+      <w:bookmarkStart w:id="86" w:name="_Toc200552252"/>
       <w:r>
         <w:t>Major Findings</w:t>
       </w:r>
-      <w:bookmarkEnd w:id="81"/>
+      <w:bookmarkEnd w:id="86"/>
     </w:p>
     <w:p>
       <w:pPr>
@@ -20505,8 +21826,8 @@
       </w:r>
     </w:p>
     <w:p/>
-    <w:bookmarkStart w:id="82" w:name="_Toc200478378" w:displacedByCustomXml="next"/>
-    <w:bookmarkStart w:id="83" w:name="_Toc96337599" w:displacedByCustomXml="next"/>
+    <w:bookmarkStart w:id="87" w:name="_Toc200552253" w:displacedByCustomXml="next"/>
+    <w:bookmarkStart w:id="88" w:name="_Toc96337599" w:displacedByCustomXml="next"/>
     <w:sdt>
       <w:sdtPr>
         <w:rPr>
@@ -20533,7 +21854,7 @@
           <w:r>
             <w:t>References</w:t>
           </w:r>
-          <w:bookmarkEnd w:id="82"/>
+          <w:bookmarkEnd w:id="87"/>
         </w:p>
         <w:sdt>
           <w:sdtPr>
@@ -20997,7 +22318,7 @@
                 </w:rPr>
                 <w:fldChar w:fldCharType="end"/>
               </w:r>
-              <w:hyperlink r:id="rId23" w:tgtFrame="_blank" w:tooltip="http://dimacs.rutgers.edu/~graham/pubs/papers/timedecaypodc.pdf" w:history="1">
+              <w:hyperlink r:id="rId25" w:tgtFrame="_blank" w:tooltip="http://dimacs.rutgers.edu/~graham/pubs/papers/timedecaypodc.pdf" w:history="1">
                 <w:r>
                   <w:rPr>
                     <w:rStyle w:val="Hyperlink"/>
@@ -21013,7 +22334,7 @@
               <w:pPr>
                 <w:spacing w:line="240" w:lineRule="auto"/>
               </w:pPr>
-              <w:hyperlink r:id="rId24" w:tgtFrame="_blank" w:tooltip="https://www.cs.princeton.edu/courses/archive/spr04/cos598B/bib/CharikarCF.pdf" w:history="1">
+              <w:hyperlink r:id="rId26" w:tgtFrame="_blank" w:tooltip="https://www.cs.princeton.edu/courses/archive/spr04/cos598B/bib/CharikarCF.pdf" w:history="1">
                 <w:r>
                   <w:rPr>
                     <w:rStyle w:val="Hyperlink"/>
@@ -21036,7 +22357,7 @@
                   <w:u w:val="single"/>
                 </w:rPr>
               </w:pPr>
-              <w:hyperlink r:id="rId25" w:tgtFrame="_blank" w:tooltip="https://aclanthology.org/D12-1100.pdf" w:history="1">
+              <w:hyperlink r:id="rId27" w:tgtFrame="_blank" w:tooltip="https://aclanthology.org/D12-1100.pdf" w:history="1">
                 <w:r>
                   <w:rPr>
                     <w:rStyle w:val="Hyperlink"/>
@@ -21087,7 +22408,7 @@
               <w:r>
                 <w:t xml:space="preserve">[3] </w:t>
               </w:r>
-              <w:hyperlink r:id="rId26" w:history="1">
+              <w:hyperlink r:id="rId28" w:history="1">
                 <w:r>
                   <w:rPr>
                     <w:rStyle w:val="Hyperlink"/>
@@ -21272,7 +22593,7 @@
         </w:sdt>
       </w:sdtContent>
     </w:sdt>
-    <w:bookmarkEnd w:id="83" w:displacedByCustomXml="prev"/>
+    <w:bookmarkEnd w:id="88" w:displacedByCustomXml="prev"/>
     <w:p>
       <w:pPr>
         <w:spacing w:line="240" w:lineRule="auto"/>
@@ -21375,12 +22696,12 @@
           <w:numId w:val="0"/>
         </w:numPr>
       </w:pPr>
-      <w:bookmarkStart w:id="84" w:name="_Toc200478379"/>
+      <w:bookmarkStart w:id="89" w:name="_Toc200552254"/>
       <w:r>
         <w:lastRenderedPageBreak/>
         <w:t>Appendices</w:t>
       </w:r>
-      <w:bookmarkEnd w:id="84"/>
+      <w:bookmarkEnd w:id="89"/>
     </w:p>
     <w:p/>
     <w:sectPr>

</xml_diff>